<commit_message>
Added the option to choose real-estate + vehicles
</commit_message>
<xml_diff>
--- a/ירין שאלות צוואה.docx
+++ b/ירין שאלות צוואה.docx
@@ -1,6 +1,6 @@
 
 <file path=word/document.xml><?xml version="1.0" encoding="utf-8"?>
-<w:document xmlns:wpc="http://schemas.microsoft.com/office/word/2010/wordprocessingCanvas" xmlns:mc="http://schemas.openxmlformats.org/markup-compatibility/2006" xmlns:o="urn:schemas-microsoft-com:office:office" xmlns:r="http://schemas.openxmlformats.org/officeDocument/2006/relationships" xmlns:m="http://schemas.openxmlformats.org/officeDocument/2006/math" xmlns:v="urn:schemas-microsoft-com:vml" xmlns:wp14="http://schemas.microsoft.com/office/word/2010/wordprocessingDrawing" xmlns:wp="http://schemas.openxmlformats.org/drawingml/2006/wordprocessingDrawing" xmlns:w10="urn:schemas-microsoft-com:office:word" xmlns:w="http://schemas.openxmlformats.org/wordprocessingml/2006/main" xmlns:w14="http://schemas.microsoft.com/office/word/2010/wordml" xmlns:w15="http://schemas.microsoft.com/office/word/2012/wordml" xmlns:wpg="http://schemas.microsoft.com/office/word/2010/wordprocessingGroup" xmlns:wpi="http://schemas.microsoft.com/office/word/2010/wordprocessingInk" xmlns:wne="http://schemas.microsoft.com/office/word/2006/wordml" xmlns:wps="http://schemas.microsoft.com/office/word/2010/wordprocessingShape" mc:Ignorable="w14 w15 wp14">
+<w:document xmlns:wpc="http://schemas.microsoft.com/office/word/2010/wordprocessingCanvas" xmlns:cx="http://schemas.microsoft.com/office/drawing/2014/chartex" xmlns:mc="http://schemas.openxmlformats.org/markup-compatibility/2006" xmlns:o="urn:schemas-microsoft-com:office:office" xmlns:r="http://schemas.openxmlformats.org/officeDocument/2006/relationships" xmlns:m="http://schemas.openxmlformats.org/officeDocument/2006/math" xmlns:v="urn:schemas-microsoft-com:vml" xmlns:wp14="http://schemas.microsoft.com/office/word/2010/wordprocessingDrawing" xmlns:wp="http://schemas.openxmlformats.org/drawingml/2006/wordprocessingDrawing" xmlns:w10="urn:schemas-microsoft-com:office:word" xmlns:w="http://schemas.openxmlformats.org/wordprocessingml/2006/main" xmlns:w14="http://schemas.microsoft.com/office/word/2010/wordml" xmlns:w15="http://schemas.microsoft.com/office/word/2012/wordml" xmlns:w16se="http://schemas.microsoft.com/office/word/2015/wordml/symex" xmlns:wpg="http://schemas.microsoft.com/office/word/2010/wordprocessingGroup" xmlns:wpi="http://schemas.microsoft.com/office/word/2010/wordprocessingInk" xmlns:wne="http://schemas.microsoft.com/office/word/2006/wordml" xmlns:wps="http://schemas.microsoft.com/office/word/2010/wordprocessingShape" mc:Ignorable="w14 w15 w16se wp14">
   <w:body>
     <w:p>
       <w:pPr>
@@ -3216,17 +3216,7 @@
           <w:color w:val="ED7D31" w:themeColor="accent2"/>
           <w:rtl/>
         </w:rPr>
-        <w:t xml:space="preserve">ה  </w:t>
-      </w:r>
-      <w:r>
-        <w:rPr>
-          <w:rFonts w:hint="cs"/>
-          <w:b/>
-          <w:bCs/>
-          <w:color w:val="ED7D31" w:themeColor="accent2"/>
-          <w:rtl/>
-        </w:rPr>
-        <w:t xml:space="preserve">- </w:t>
+        <w:t xml:space="preserve">ה  - </w:t>
       </w:r>
       <w:r>
         <w:rPr>
@@ -3266,6 +3256,25 @@
           <w:color w:val="ED7D31" w:themeColor="accent2"/>
           <w:rtl/>
         </w:rPr>
+        <w:t xml:space="preserve">  </w:t>
+      </w:r>
+      <w:r>
+        <w:rPr>
+          <w:b/>
+          <w:bCs/>
+          <w:color w:val="ED7D31" w:themeColor="accent2"/>
+          <w:rtl/>
+        </w:rPr>
+        <w:t>–</w:t>
+      </w:r>
+      <w:r>
+        <w:rPr>
+          <w:rFonts w:hint="cs"/>
+          <w:b/>
+          <w:bCs/>
+          <w:color w:val="ED7D31" w:themeColor="accent2"/>
+          <w:rtl/>
+        </w:rPr>
         <w:t xml:space="preserve"> </w:t>
       </w:r>
       <w:r>
@@ -3273,35 +3282,6 @@
           <w:rFonts w:hint="cs"/>
           <w:b/>
           <w:bCs/>
-          <w:color w:val="ED7D31" w:themeColor="accent2"/>
-          <w:rtl/>
-        </w:rPr>
-        <w:t xml:space="preserve"> </w:t>
-      </w:r>
-      <w:r>
-        <w:rPr>
-          <w:b/>
-          <w:bCs/>
-          <w:color w:val="ED7D31" w:themeColor="accent2"/>
-          <w:rtl/>
-        </w:rPr>
-        <w:t>–</w:t>
-      </w:r>
-      <w:r>
-        <w:rPr>
-          <w:rFonts w:hint="cs"/>
-          <w:b/>
-          <w:bCs/>
-          <w:color w:val="ED7D31" w:themeColor="accent2"/>
-          <w:rtl/>
-        </w:rPr>
-        <w:t xml:space="preserve"> </w:t>
-      </w:r>
-      <w:r>
-        <w:rPr>
-          <w:rFonts w:hint="cs"/>
-          <w:b/>
-          <w:bCs/>
           <w:color w:val="FF0000"/>
           <w:rtl/>
         </w:rPr>
@@ -3346,17 +3326,7 @@
           <w:color w:val="ED7D31" w:themeColor="accent2"/>
           <w:rtl/>
         </w:rPr>
-        <w:t>בניין</w:t>
-      </w:r>
-      <w:r>
-        <w:rPr>
-          <w:rFonts w:hint="cs"/>
-          <w:b/>
-          <w:bCs/>
-          <w:color w:val="ED7D31" w:themeColor="accent2"/>
-          <w:rtl/>
-        </w:rPr>
-        <w:t xml:space="preserve"> </w:t>
+        <w:t xml:space="preserve">בניין </w:t>
       </w:r>
       <w:commentRangeEnd w:id="19"/>
       <w:r>
@@ -4117,9 +4087,18 @@
           <w:b/>
           <w:bCs/>
           <w:color w:val="70AD47" w:themeColor="accent6"/>
-          <w:rtl/>
-        </w:rPr>
-      </w:pPr>
+        </w:rPr>
+      </w:pPr>
+      <w:r>
+        <w:rPr>
+          <w:rFonts w:hint="cs"/>
+          <w:b/>
+          <w:bCs/>
+          <w:color w:val="70AD47" w:themeColor="accent6"/>
+          <w:rtl/>
+        </w:rPr>
+        <w:t>ק///'''''ק/'/ק''/ק'</w:t>
+      </w:r>
     </w:p>
     <w:p>
       <w:pPr>
@@ -5291,43 +5270,7 @@
           <w:bCs/>
           <w:rtl/>
         </w:rPr>
-        <w:t xml:space="preserve">(לדוגמה- "את </w:t>
-      </w:r>
-      <w:r>
-        <w:rPr>
-          <w:rFonts w:hint="cs"/>
-          <w:b/>
-          <w:bCs/>
-          <w:rtl/>
-        </w:rPr>
-        <w:t>הטבעת מהחתונה</w:t>
-      </w:r>
-      <w:r>
-        <w:rPr>
-          <w:rFonts w:hint="cs"/>
-          <w:b/>
-          <w:bCs/>
-          <w:rtl/>
-        </w:rPr>
-        <w:t xml:space="preserve"> לישראלה </w:t>
-      </w:r>
-      <w:r>
-        <w:rPr>
-          <w:rFonts w:hint="cs"/>
-          <w:b/>
-          <w:bCs/>
-          <w:rtl/>
-        </w:rPr>
-        <w:t>והעגילים עם הפנינים</w:t>
-      </w:r>
-      <w:r>
-        <w:rPr>
-          <w:rFonts w:hint="cs"/>
-          <w:b/>
-          <w:bCs/>
-          <w:rtl/>
-        </w:rPr>
-        <w:t xml:space="preserve"> לישראל")</w:t>
+        <w:t>(לדוגמה- "את הטבעת מהחתונה לישראלה והעגילים עם הפנינים לישראל")</w:t>
       </w:r>
       <w:r>
         <w:rPr>
@@ -5906,52 +5849,7 @@
           <w:bCs/>
           <w:rtl/>
         </w:rPr>
-        <w:t xml:space="preserve"> </w:t>
-      </w:r>
-      <w:r>
-        <w:rPr>
-          <w:rFonts w:hint="cs"/>
-          <w:b/>
-          <w:bCs/>
-          <w:rtl/>
-        </w:rPr>
-        <w:t xml:space="preserve">(לדוגמה- "את </w:t>
-      </w:r>
-      <w:r>
-        <w:rPr>
-          <w:rFonts w:hint="cs"/>
-          <w:b/>
-          <w:bCs/>
-          <w:rtl/>
-        </w:rPr>
-        <w:t>הגביע</w:t>
-      </w:r>
-      <w:r>
-        <w:rPr>
-          <w:rFonts w:hint="cs"/>
-          <w:b/>
-          <w:bCs/>
-          <w:rtl/>
-        </w:rPr>
-        <w:t xml:space="preserve"> לישראלה </w:t>
-      </w:r>
-      <w:r>
-        <w:rPr>
-          <w:rFonts w:hint="cs"/>
-          <w:b/>
-          <w:bCs/>
-          <w:rtl/>
-        </w:rPr>
-        <w:t>והפמוטים</w:t>
-      </w:r>
-      <w:r>
-        <w:rPr>
-          <w:rFonts w:hint="cs"/>
-          <w:b/>
-          <w:bCs/>
-          <w:rtl/>
-        </w:rPr>
-        <w:t xml:space="preserve"> לישראל")</w:t>
+        <w:t xml:space="preserve"> (לדוגמה- "את הגביע לישראלה והפמוטים לישראל")</w:t>
       </w:r>
       <w:r>
         <w:rPr>
@@ -6535,43 +6433,7 @@
           <w:bCs/>
           <w:rtl/>
         </w:rPr>
-        <w:t>(לדוגמה- "את ה</w:t>
-      </w:r>
-      <w:r>
-        <w:rPr>
-          <w:rFonts w:hint="cs"/>
-          <w:b/>
-          <w:bCs/>
-          <w:rtl/>
-        </w:rPr>
-        <w:t>ציור</w:t>
-      </w:r>
-      <w:r>
-        <w:rPr>
-          <w:rFonts w:hint="cs"/>
-          <w:b/>
-          <w:bCs/>
-          <w:rtl/>
-        </w:rPr>
-        <w:t xml:space="preserve"> לישראל</w:t>
-      </w:r>
-      <w:r>
-        <w:rPr>
-          <w:rFonts w:hint="cs"/>
-          <w:b/>
-          <w:bCs/>
-          <w:rtl/>
-        </w:rPr>
-        <w:t>ה והפסל לישראל</w:t>
-      </w:r>
-      <w:r>
-        <w:rPr>
-          <w:rFonts w:hint="cs"/>
-          <w:b/>
-          <w:bCs/>
-          <w:rtl/>
-        </w:rPr>
-        <w:t>")</w:t>
+        <w:t>(לדוגמה- "את הציור לישראלה והפסל לישראל")</w:t>
       </w:r>
       <w:r>
         <w:rPr>
@@ -7075,52 +6937,7 @@
           <w:bCs/>
           <w:rtl/>
         </w:rPr>
-        <w:t xml:space="preserve"> </w:t>
-      </w:r>
-      <w:r>
-        <w:rPr>
-          <w:rFonts w:hint="cs"/>
-          <w:b/>
-          <w:bCs/>
-          <w:rtl/>
-        </w:rPr>
-        <w:t>(לדוגמה- "את ה</w:t>
-      </w:r>
-      <w:r>
-        <w:rPr>
-          <w:rFonts w:hint="cs"/>
-          <w:b/>
-          <w:bCs/>
-          <w:rtl/>
-        </w:rPr>
-        <w:t>כינור</w:t>
-      </w:r>
-      <w:r>
-        <w:rPr>
-          <w:rFonts w:hint="cs"/>
-          <w:b/>
-          <w:bCs/>
-          <w:rtl/>
-        </w:rPr>
-        <w:t xml:space="preserve"> לישראלה וה</w:t>
-      </w:r>
-      <w:r>
-        <w:rPr>
-          <w:rFonts w:hint="cs"/>
-          <w:b/>
-          <w:bCs/>
-          <w:rtl/>
-        </w:rPr>
-        <w:t>צ'לו</w:t>
-      </w:r>
-      <w:r>
-        <w:rPr>
-          <w:rFonts w:hint="cs"/>
-          <w:b/>
-          <w:bCs/>
-          <w:rtl/>
-        </w:rPr>
-        <w:t xml:space="preserve"> לישראל")</w:t>
+        <w:t xml:space="preserve"> (לדוגמה- "את הכינור לישראלה והצ'לו לישראל")</w:t>
       </w:r>
       <w:r>
         <w:rPr>
@@ -7641,43 +7458,7 @@
           <w:bCs/>
           <w:rtl/>
         </w:rPr>
-        <w:t>(לדוגמה- "את ה</w:t>
-      </w:r>
-      <w:r>
-        <w:rPr>
-          <w:rFonts w:hint="cs"/>
-          <w:b/>
-          <w:bCs/>
-          <w:rtl/>
-        </w:rPr>
-        <w:t>בובה האדומה</w:t>
-      </w:r>
-      <w:r>
-        <w:rPr>
-          <w:rFonts w:hint="cs"/>
-          <w:b/>
-          <w:bCs/>
-          <w:rtl/>
-        </w:rPr>
-        <w:t xml:space="preserve"> לישראלה ו</w:t>
-      </w:r>
-      <w:r>
-        <w:rPr>
-          <w:rFonts w:hint="cs"/>
-          <w:b/>
-          <w:bCs/>
-          <w:rtl/>
-        </w:rPr>
-        <w:t>הכחולה</w:t>
-      </w:r>
-      <w:r>
-        <w:rPr>
-          <w:rFonts w:hint="cs"/>
-          <w:b/>
-          <w:bCs/>
-          <w:rtl/>
-        </w:rPr>
-        <w:t xml:space="preserve"> לישראל")</w:t>
+        <w:t>(לדוגמה- "את הבובה האדומה לישראלה והכחולה לישראל")</w:t>
       </w:r>
       <w:r>
         <w:rPr>
@@ -8146,43 +7927,7 @@
           <w:bCs/>
           <w:rtl/>
         </w:rPr>
-        <w:t xml:space="preserve">(לדוגמה- "את </w:t>
-      </w:r>
-      <w:r>
-        <w:rPr>
-          <w:rFonts w:hint="cs"/>
-          <w:b/>
-          <w:bCs/>
-          <w:rtl/>
-        </w:rPr>
-        <w:t>הארון ילדים</w:t>
-      </w:r>
-      <w:r>
-        <w:rPr>
-          <w:rFonts w:hint="cs"/>
-          <w:b/>
-          <w:bCs/>
-          <w:rtl/>
-        </w:rPr>
-        <w:t xml:space="preserve"> לישראלה </w:t>
-      </w:r>
-      <w:r>
-        <w:rPr>
-          <w:rFonts w:hint="cs"/>
-          <w:b/>
-          <w:bCs/>
-          <w:rtl/>
-        </w:rPr>
-        <w:t>והכיסאות כתר</w:t>
-      </w:r>
-      <w:r>
-        <w:rPr>
-          <w:rFonts w:hint="cs"/>
-          <w:b/>
-          <w:bCs/>
-          <w:rtl/>
-        </w:rPr>
-        <w:t xml:space="preserve"> לישראל")</w:t>
+        <w:t>(לדוגמה- "את הארון ילדים לישראלה והכיסאות כתר לישראל")</w:t>
       </w:r>
       <w:r>
         <w:rPr>
@@ -8624,43 +8369,7 @@
           <w:bCs/>
           <w:rtl/>
         </w:rPr>
-        <w:t xml:space="preserve">(לדוגמה- "את </w:t>
-      </w:r>
-      <w:r>
-        <w:rPr>
-          <w:rFonts w:hint="cs"/>
-          <w:b/>
-          <w:bCs/>
-          <w:rtl/>
-        </w:rPr>
-        <w:t>הארי פוטר</w:t>
-      </w:r>
-      <w:r>
-        <w:rPr>
-          <w:rFonts w:hint="cs"/>
-          <w:b/>
-          <w:bCs/>
-          <w:rtl/>
-        </w:rPr>
-        <w:t xml:space="preserve"> לישראלה </w:t>
-      </w:r>
-      <w:r>
-        <w:rPr>
-          <w:rFonts w:hint="cs"/>
-          <w:b/>
-          <w:bCs/>
-          <w:rtl/>
-        </w:rPr>
-        <w:t>ומעשה בחמישה בלונים</w:t>
-      </w:r>
-      <w:r>
-        <w:rPr>
-          <w:rFonts w:hint="cs"/>
-          <w:b/>
-          <w:bCs/>
-          <w:rtl/>
-        </w:rPr>
-        <w:t xml:space="preserve"> לישראל")</w:t>
+        <w:t>(לדוגמה- "את הארי פוטר לישראלה ומעשה בחמישה בלונים לישראל")</w:t>
       </w:r>
       <w:r>
         <w:rPr>
@@ -9115,43 +8824,7 @@
           <w:bCs/>
           <w:rtl/>
         </w:rPr>
-        <w:t xml:space="preserve">(לדוגמה- "את </w:t>
-      </w:r>
-      <w:r>
-        <w:rPr>
-          <w:rFonts w:hint="cs"/>
-          <w:b/>
-          <w:bCs/>
-          <w:rtl/>
-        </w:rPr>
-        <w:t>החולצות</w:t>
-      </w:r>
-      <w:r>
-        <w:rPr>
-          <w:rFonts w:hint="cs"/>
-          <w:b/>
-          <w:bCs/>
-          <w:rtl/>
-        </w:rPr>
-        <w:t xml:space="preserve"> לישראלה </w:t>
-      </w:r>
-      <w:r>
-        <w:rPr>
-          <w:rFonts w:hint="cs"/>
-          <w:b/>
-          <w:bCs/>
-          <w:rtl/>
-        </w:rPr>
-        <w:t>ומכנסיים</w:t>
-      </w:r>
-      <w:r>
-        <w:rPr>
-          <w:rFonts w:hint="cs"/>
-          <w:b/>
-          <w:bCs/>
-          <w:rtl/>
-        </w:rPr>
-        <w:t xml:space="preserve"> לישראל")</w:t>
+        <w:t>(לדוגמה- "את החולצות לישראלה ומכנסיים לישראל")</w:t>
       </w:r>
       <w:r>
         <w:rPr>
@@ -9635,43 +9308,7 @@
           <w:bCs/>
           <w:rtl/>
         </w:rPr>
-        <w:t xml:space="preserve">(לדוגמה- "את </w:t>
-      </w:r>
-      <w:r>
-        <w:rPr>
-          <w:rFonts w:hint="cs"/>
-          <w:b/>
-          <w:bCs/>
-          <w:rtl/>
-        </w:rPr>
-        <w:t>הקומקום</w:t>
-      </w:r>
-      <w:r>
-        <w:rPr>
-          <w:rFonts w:hint="cs"/>
-          <w:b/>
-          <w:bCs/>
-          <w:rtl/>
-        </w:rPr>
-        <w:t xml:space="preserve"> לישראלה </w:t>
-      </w:r>
-      <w:r>
-        <w:rPr>
-          <w:rFonts w:hint="cs"/>
-          <w:b/>
-          <w:bCs/>
-          <w:rtl/>
-        </w:rPr>
-        <w:t>וטלוויזיה</w:t>
-      </w:r>
-      <w:r>
-        <w:rPr>
-          <w:rFonts w:hint="cs"/>
-          <w:b/>
-          <w:bCs/>
-          <w:rtl/>
-        </w:rPr>
-        <w:t xml:space="preserve"> לישראל")</w:t>
+        <w:t>(לדוגמה- "את הקומקום לישראלה וטלוויזיה לישראל")</w:t>
       </w:r>
       <w:r>
         <w:rPr>
@@ -10164,43 +9801,7 @@
           <w:bCs/>
           <w:rtl/>
         </w:rPr>
-        <w:t xml:space="preserve">(לדוגמה- "את </w:t>
-      </w:r>
-      <w:r>
-        <w:rPr>
-          <w:rFonts w:hint="cs"/>
-          <w:b/>
-          <w:bCs/>
-          <w:rtl/>
-        </w:rPr>
-        <w:t>ההליכון</w:t>
-      </w:r>
-      <w:r>
-        <w:rPr>
-          <w:rFonts w:hint="cs"/>
-          <w:b/>
-          <w:bCs/>
-          <w:rtl/>
-        </w:rPr>
-        <w:t xml:space="preserve"> לישראלה </w:t>
-      </w:r>
-      <w:r>
-        <w:rPr>
-          <w:rFonts w:hint="cs"/>
-          <w:b/>
-          <w:bCs/>
-          <w:rtl/>
-        </w:rPr>
-        <w:t>והמשקולות</w:t>
-      </w:r>
-      <w:r>
-        <w:rPr>
-          <w:rFonts w:hint="cs"/>
-          <w:b/>
-          <w:bCs/>
-          <w:rtl/>
-        </w:rPr>
-        <w:t xml:space="preserve"> לישראל")</w:t>
+        <w:t>(לדוגמה- "את ההליכון לישראלה והמשקולות לישראל")</w:t>
       </w:r>
       <w:r>
         <w:rPr>
@@ -10714,43 +10315,7 @@
           <w:bCs/>
           <w:rtl/>
         </w:rPr>
-        <w:t xml:space="preserve">(לדוגמה- "את </w:t>
-      </w:r>
-      <w:r>
-        <w:rPr>
-          <w:rFonts w:hint="cs"/>
-          <w:b/>
-          <w:bCs/>
-          <w:rtl/>
-        </w:rPr>
-        <w:t>הכלבים</w:t>
-      </w:r>
-      <w:r>
-        <w:rPr>
-          <w:rFonts w:hint="cs"/>
-          <w:b/>
-          <w:bCs/>
-          <w:rtl/>
-        </w:rPr>
-        <w:t xml:space="preserve"> לישראלה </w:t>
-      </w:r>
-      <w:r>
-        <w:rPr>
-          <w:rFonts w:hint="cs"/>
-          <w:b/>
-          <w:bCs/>
-          <w:rtl/>
-        </w:rPr>
-        <w:t>והחתולים</w:t>
-      </w:r>
-      <w:r>
-        <w:rPr>
-          <w:rFonts w:hint="cs"/>
-          <w:b/>
-          <w:bCs/>
-          <w:rtl/>
-        </w:rPr>
-        <w:t xml:space="preserve"> לישראל")</w:t>
+        <w:t>(לדוגמה- "את הכלבים לישראלה והחתולים לישראל")</w:t>
       </w:r>
       <w:r>
         <w:rPr>
@@ -10953,7 +10518,7 @@
           <w:color w:val="ED7D31" w:themeColor="accent2"/>
           <w:rtl/>
         </w:rPr>
-        <w:t xml:space="preserve">/עמוד אינסטגרם/ </w:t>
+        <w:t xml:space="preserve">/עמוד </w:t>
       </w:r>
       <w:proofErr w:type="spellStart"/>
       <w:r>
@@ -10964,6 +10529,28 @@
           <w:color w:val="ED7D31" w:themeColor="accent2"/>
           <w:rtl/>
         </w:rPr>
+        <w:t>אינסטגרם</w:t>
+      </w:r>
+      <w:proofErr w:type="spellEnd"/>
+      <w:r>
+        <w:rPr>
+          <w:rFonts w:hint="cs"/>
+          <w:b/>
+          <w:bCs/>
+          <w:color w:val="ED7D31" w:themeColor="accent2"/>
+          <w:rtl/>
+        </w:rPr>
+        <w:t xml:space="preserve">/ </w:t>
+      </w:r>
+      <w:proofErr w:type="spellStart"/>
+      <w:r>
+        <w:rPr>
+          <w:rFonts w:hint="cs"/>
+          <w:b/>
+          <w:bCs/>
+          <w:color w:val="ED7D31" w:themeColor="accent2"/>
+          <w:rtl/>
+        </w:rPr>
         <w:t>טוויטר</w:t>
       </w:r>
       <w:proofErr w:type="spellEnd"/>
@@ -10975,7 +10562,29 @@
           <w:color w:val="ED7D31" w:themeColor="accent2"/>
           <w:rtl/>
         </w:rPr>
-        <w:t xml:space="preserve">/ טיקטוק/ </w:t>
+        <w:t xml:space="preserve">/ </w:t>
+      </w:r>
+      <w:proofErr w:type="spellStart"/>
+      <w:r>
+        <w:rPr>
+          <w:rFonts w:hint="cs"/>
+          <w:b/>
+          <w:bCs/>
+          <w:color w:val="ED7D31" w:themeColor="accent2"/>
+          <w:rtl/>
+        </w:rPr>
+        <w:t>טיקטוק</w:t>
+      </w:r>
+      <w:proofErr w:type="spellEnd"/>
+      <w:r>
+        <w:rPr>
+          <w:rFonts w:hint="cs"/>
+          <w:b/>
+          <w:bCs/>
+          <w:color w:val="ED7D31" w:themeColor="accent2"/>
+          <w:rtl/>
+        </w:rPr>
+        <w:t xml:space="preserve">/ </w:t>
       </w:r>
       <w:r>
         <w:rPr>
@@ -11281,16 +10890,7 @@
           <w:bCs/>
           <w:rtl/>
         </w:rPr>
-        <w:t xml:space="preserve"> לישראלה </w:t>
-      </w:r>
-      <w:r>
-        <w:rPr>
-          <w:rFonts w:hint="cs"/>
-          <w:b/>
-          <w:bCs/>
-          <w:rtl/>
-        </w:rPr>
-        <w:t>ו-</w:t>
+        <w:t xml:space="preserve"> לישראלה ו-</w:t>
       </w:r>
       <w:r>
         <w:rPr>
@@ -12453,7 +12053,19 @@
           <w:color w:val="4472C4" w:themeColor="accent1"/>
           <w:rtl/>
         </w:rPr>
-        <w:t xml:space="preserve">יורשים / ילדים/ </w:t>
+        <w:t>יורשים / י</w:t>
+      </w:r>
+      <w:bookmarkStart w:id="20" w:name="_GoBack"/>
+      <w:bookmarkEnd w:id="20"/>
+      <w:r>
+        <w:rPr>
+          <w:rFonts w:ascii="Arial" w:hAnsi="Arial" w:cs="Arial"/>
+          <w:b/>
+          <w:bCs/>
+          <w:color w:val="4472C4" w:themeColor="accent1"/>
+          <w:rtl/>
+        </w:rPr>
+        <w:t xml:space="preserve">לדים/ </w:t>
       </w:r>
       <w:r>
         <w:rPr>
@@ -12884,7 +12496,7 @@
         </w:rPr>
         <w:t xml:space="preserve">האם קיים ברשותך חשבון בנק נוסף? </w:t>
       </w:r>
-      <w:commentRangeStart w:id="20"/>
+      <w:commentRangeStart w:id="21"/>
       <w:r>
         <w:rPr>
           <w:rFonts w:hint="cs"/>
@@ -12895,13 +12507,13 @@
         </w:rPr>
         <w:t xml:space="preserve">כן </w:t>
       </w:r>
-      <w:commentRangeEnd w:id="20"/>
+      <w:commentRangeEnd w:id="21"/>
       <w:r>
         <w:rPr>
           <w:rStyle w:val="a4"/>
           <w:rtl/>
         </w:rPr>
-        <w:commentReference w:id="20"/>
+        <w:commentReference w:id="21"/>
       </w:r>
       <w:r>
         <w:rPr>
@@ -13013,18 +12625,9 @@
           <w:bCs/>
           <w:rtl/>
         </w:rPr>
-        <w:t>האם קיים ברשותך קופה נוספת</w:t>
-      </w:r>
-      <w:r>
-        <w:rPr>
-          <w:rFonts w:hint="cs"/>
-          <w:b/>
-          <w:bCs/>
-          <w:rtl/>
-        </w:rPr>
-        <w:t xml:space="preserve">? </w:t>
-      </w:r>
-      <w:commentRangeStart w:id="21"/>
+        <w:t xml:space="preserve">האם קיים ברשותך קופה נוספת? </w:t>
+      </w:r>
+      <w:commentRangeStart w:id="22"/>
       <w:r>
         <w:rPr>
           <w:rFonts w:hint="cs"/>
@@ -13035,13 +12638,13 @@
         </w:rPr>
         <w:t xml:space="preserve">כן </w:t>
       </w:r>
-      <w:commentRangeEnd w:id="21"/>
+      <w:commentRangeEnd w:id="22"/>
       <w:r>
         <w:rPr>
           <w:rStyle w:val="a4"/>
           <w:rtl/>
         </w:rPr>
-        <w:commentReference w:id="21"/>
+        <w:commentReference w:id="22"/>
       </w:r>
       <w:r>
         <w:rPr>
@@ -13153,27 +12756,9 @@
           <w:bCs/>
           <w:rtl/>
         </w:rPr>
-        <w:t xml:space="preserve">האם קיים ברשותך </w:t>
-      </w:r>
-      <w:r>
-        <w:rPr>
-          <w:rFonts w:hint="cs"/>
-          <w:b/>
-          <w:bCs/>
-          <w:rtl/>
-        </w:rPr>
-        <w:t>קרן</w:t>
-      </w:r>
-      <w:r>
-        <w:rPr>
-          <w:rFonts w:hint="cs"/>
-          <w:b/>
-          <w:bCs/>
-          <w:rtl/>
-        </w:rPr>
-        <w:t xml:space="preserve"> נוספת? </w:t>
-      </w:r>
-      <w:commentRangeStart w:id="22"/>
+        <w:t xml:space="preserve">האם קיים ברשותך קרן נוספת? </w:t>
+      </w:r>
+      <w:commentRangeStart w:id="23"/>
       <w:r>
         <w:rPr>
           <w:rFonts w:hint="cs"/>
@@ -13184,13 +12769,13 @@
         </w:rPr>
         <w:t xml:space="preserve">כן </w:t>
       </w:r>
-      <w:commentRangeEnd w:id="22"/>
+      <w:commentRangeEnd w:id="23"/>
       <w:r>
         <w:rPr>
           <w:rStyle w:val="a4"/>
           <w:rtl/>
         </w:rPr>
-        <w:commentReference w:id="22"/>
+        <w:commentReference w:id="23"/>
       </w:r>
       <w:r>
         <w:rPr>
@@ -13601,7 +13186,7 @@
         </w:rPr>
         <w:t xml:space="preserve">? </w:t>
       </w:r>
-      <w:commentRangeStart w:id="23"/>
+      <w:commentRangeStart w:id="24"/>
       <w:r>
         <w:rPr>
           <w:rFonts w:hint="cs"/>
@@ -13612,13 +13197,13 @@
         </w:rPr>
         <w:t xml:space="preserve">כן </w:t>
       </w:r>
-      <w:commentRangeEnd w:id="23"/>
+      <w:commentRangeEnd w:id="24"/>
       <w:r>
         <w:rPr>
           <w:rStyle w:val="a4"/>
           <w:rtl/>
         </w:rPr>
-        <w:commentReference w:id="23"/>
+        <w:commentReference w:id="24"/>
       </w:r>
       <w:r>
         <w:rPr>
@@ -13809,8 +13394,6 @@
         </w:rPr>
         <w:t>המשך</w:t>
       </w:r>
-      <w:bookmarkStart w:id="24" w:name="_GoBack"/>
-      <w:bookmarkEnd w:id="24"/>
     </w:p>
     <w:p>
       <w:pPr>
@@ -14186,7 +13769,7 @@
 </file>
 
 <file path=word/comments.xml><?xml version="1.0" encoding="utf-8"?>
-<w:comments xmlns:wpc="http://schemas.microsoft.com/office/word/2010/wordprocessingCanvas" xmlns:mc="http://schemas.openxmlformats.org/markup-compatibility/2006" xmlns:o="urn:schemas-microsoft-com:office:office" xmlns:r="http://schemas.openxmlformats.org/officeDocument/2006/relationships" xmlns:m="http://schemas.openxmlformats.org/officeDocument/2006/math" xmlns:v="urn:schemas-microsoft-com:vml" xmlns:wp14="http://schemas.microsoft.com/office/word/2010/wordprocessingDrawing" xmlns:wp="http://schemas.openxmlformats.org/drawingml/2006/wordprocessingDrawing" xmlns:w10="urn:schemas-microsoft-com:office:word" xmlns:w="http://schemas.openxmlformats.org/wordprocessingml/2006/main" xmlns:w14="http://schemas.microsoft.com/office/word/2010/wordml" xmlns:w15="http://schemas.microsoft.com/office/word/2012/wordml" xmlns:wpg="http://schemas.microsoft.com/office/word/2010/wordprocessingGroup" xmlns:wpi="http://schemas.microsoft.com/office/word/2010/wordprocessingInk" xmlns:wne="http://schemas.microsoft.com/office/word/2006/wordml" xmlns:wps="http://schemas.microsoft.com/office/word/2010/wordprocessingShape" mc:Ignorable="w14 w15 wp14">
+<w:comments xmlns:wpc="http://schemas.microsoft.com/office/word/2010/wordprocessingCanvas" xmlns:cx="http://schemas.microsoft.com/office/drawing/2014/chartex" xmlns:mc="http://schemas.openxmlformats.org/markup-compatibility/2006" xmlns:o="urn:schemas-microsoft-com:office:office" xmlns:r="http://schemas.openxmlformats.org/officeDocument/2006/relationships" xmlns:m="http://schemas.openxmlformats.org/officeDocument/2006/math" xmlns:v="urn:schemas-microsoft-com:vml" xmlns:wp14="http://schemas.microsoft.com/office/word/2010/wordprocessingDrawing" xmlns:wp="http://schemas.openxmlformats.org/drawingml/2006/wordprocessingDrawing" xmlns:w10="urn:schemas-microsoft-com:office:word" xmlns:w="http://schemas.openxmlformats.org/wordprocessingml/2006/main" xmlns:w14="http://schemas.microsoft.com/office/word/2010/wordml" xmlns:w15="http://schemas.microsoft.com/office/word/2012/wordml" xmlns:w16se="http://schemas.microsoft.com/office/word/2015/wordml/symex" xmlns:wpg="http://schemas.microsoft.com/office/word/2010/wordprocessingGroup" xmlns:wpi="http://schemas.microsoft.com/office/word/2010/wordprocessingInk" xmlns:wne="http://schemas.microsoft.com/office/word/2006/wordml" xmlns:wps="http://schemas.microsoft.com/office/word/2010/wordprocessingShape" mc:Ignorable="w14 w15 w16se wp14">
   <w:comment w:id="0" w:author="חשבון Microsoft" w:date="2022-07-13T16:15:00Z" w:initials="חM">
     <w:p>
       <w:pPr>
@@ -14778,12 +14361,11 @@
       </w:pPr>
     </w:p>
   </w:comment>
-  <w:comment w:id="20" w:author="חשבון Microsoft" w:date="2022-11-28T21:39:00Z" w:initials="חM">
+  <w:comment w:id="21" w:author="חשבון Microsoft" w:date="2022-11-28T21:39:00Z" w:initials="חM">
     <w:p>
       <w:pPr>
         <w:pStyle w:val="a5"/>
         <w:rPr>
-          <w:rFonts w:hint="cs"/>
           <w:rtl/>
         </w:rPr>
       </w:pPr>
@@ -14805,26 +14387,6 @@
       <w:pPr>
         <w:pStyle w:val="a5"/>
       </w:pPr>
-    </w:p>
-  </w:comment>
-  <w:comment w:id="21" w:author="חשבון Microsoft" w:date="2022-11-28T21:40:00Z" w:initials="חM">
-    <w:p>
-      <w:pPr>
-        <w:pStyle w:val="a5"/>
-      </w:pPr>
-      <w:r>
-        <w:rPr>
-          <w:rStyle w:val="a4"/>
-        </w:rPr>
-        <w:annotationRef/>
-      </w:r>
-      <w:r>
-        <w:rPr>
-          <w:rFonts w:hint="cs"/>
-          <w:rtl/>
-        </w:rPr>
-        <w:t>שם / מספר קופה</w:t>
-      </w:r>
     </w:p>
   </w:comment>
   <w:comment w:id="22" w:author="חשבון Microsoft" w:date="2022-11-28T21:40:00Z" w:initials="חM">
@@ -14847,7 +14409,27 @@
       </w:r>
     </w:p>
   </w:comment>
-  <w:comment w:id="23" w:author="חשבון Microsoft" w:date="2022-11-28T21:42:00Z" w:initials="חM">
+  <w:comment w:id="23" w:author="חשבון Microsoft" w:date="2022-11-28T21:40:00Z" w:initials="חM">
+    <w:p>
+      <w:pPr>
+        <w:pStyle w:val="a5"/>
+      </w:pPr>
+      <w:r>
+        <w:rPr>
+          <w:rStyle w:val="a4"/>
+        </w:rPr>
+        <w:annotationRef/>
+      </w:r>
+      <w:r>
+        <w:rPr>
+          <w:rFonts w:hint="cs"/>
+          <w:rtl/>
+        </w:rPr>
+        <w:t>שם / מספר קופה</w:t>
+      </w:r>
+    </w:p>
+  </w:comment>
+  <w:comment w:id="24" w:author="חשבון Microsoft" w:date="2022-11-28T21:42:00Z" w:initials="חM">
     <w:p>
       <w:pPr>
         <w:pStyle w:val="a5"/>
@@ -14871,7 +14453,7 @@
 </file>
 
 <file path=word/commentsExtended.xml><?xml version="1.0" encoding="utf-8"?>
-<w15:commentsEx xmlns:wpc="http://schemas.microsoft.com/office/word/2010/wordprocessingCanvas" xmlns:mc="http://schemas.openxmlformats.org/markup-compatibility/2006" xmlns:o="urn:schemas-microsoft-com:office:office" xmlns:r="http://schemas.openxmlformats.org/officeDocument/2006/relationships" xmlns:m="http://schemas.openxmlformats.org/officeDocument/2006/math" xmlns:v="urn:schemas-microsoft-com:vml" xmlns:wp14="http://schemas.microsoft.com/office/word/2010/wordprocessingDrawing" xmlns:wp="http://schemas.openxmlformats.org/drawingml/2006/wordprocessingDrawing" xmlns:w10="urn:schemas-microsoft-com:office:word" xmlns:w="http://schemas.openxmlformats.org/wordprocessingml/2006/main" xmlns:w14="http://schemas.microsoft.com/office/word/2010/wordml" xmlns:w15="http://schemas.microsoft.com/office/word/2012/wordml" xmlns:wpg="http://schemas.microsoft.com/office/word/2010/wordprocessingGroup" xmlns:wpi="http://schemas.microsoft.com/office/word/2010/wordprocessingInk" xmlns:wne="http://schemas.microsoft.com/office/word/2006/wordml" xmlns:wps="http://schemas.microsoft.com/office/word/2010/wordprocessingShape" mc:Ignorable="w14 w15 wp14">
+<w15:commentsEx xmlns:wpc="http://schemas.microsoft.com/office/word/2010/wordprocessingCanvas" xmlns:cx="http://schemas.microsoft.com/office/drawing/2014/chartex" xmlns:mc="http://schemas.openxmlformats.org/markup-compatibility/2006" xmlns:o="urn:schemas-microsoft-com:office:office" xmlns:r="http://schemas.openxmlformats.org/officeDocument/2006/relationships" xmlns:m="http://schemas.openxmlformats.org/officeDocument/2006/math" xmlns:v="urn:schemas-microsoft-com:vml" xmlns:wp14="http://schemas.microsoft.com/office/word/2010/wordprocessingDrawing" xmlns:wp="http://schemas.openxmlformats.org/drawingml/2006/wordprocessingDrawing" xmlns:w10="urn:schemas-microsoft-com:office:word" xmlns:w="http://schemas.openxmlformats.org/wordprocessingml/2006/main" xmlns:w14="http://schemas.microsoft.com/office/word/2010/wordml" xmlns:w15="http://schemas.microsoft.com/office/word/2012/wordml" xmlns:w16se="http://schemas.microsoft.com/office/word/2015/wordml/symex" xmlns:wpg="http://schemas.microsoft.com/office/word/2010/wordprocessingGroup" xmlns:wpi="http://schemas.microsoft.com/office/word/2010/wordprocessingInk" xmlns:wne="http://schemas.microsoft.com/office/word/2006/wordml" xmlns:wps="http://schemas.microsoft.com/office/word/2010/wordprocessingShape" mc:Ignorable="w14 w15 w16se wp14">
   <w15:commentEx w15:paraId="16600E43" w15:done="0"/>
   <w15:commentEx w15:paraId="75A1A47D" w15:done="0"/>
   <w15:commentEx w15:paraId="7E0FDD1A" w15:done="0"/>
@@ -14900,8 +14482,8 @@
 </file>
 
 <file path=word/numbering.xml><?xml version="1.0" encoding="utf-8"?>
-<w:numbering xmlns:wpc="http://schemas.microsoft.com/office/word/2010/wordprocessingCanvas" xmlns:mc="http://schemas.openxmlformats.org/markup-compatibility/2006" xmlns:o="urn:schemas-microsoft-com:office:office" xmlns:r="http://schemas.openxmlformats.org/officeDocument/2006/relationships" xmlns:m="http://schemas.openxmlformats.org/officeDocument/2006/math" xmlns:v="urn:schemas-microsoft-com:vml" xmlns:wp14="http://schemas.microsoft.com/office/word/2010/wordprocessingDrawing" xmlns:wp="http://schemas.openxmlformats.org/drawingml/2006/wordprocessingDrawing" xmlns:w10="urn:schemas-microsoft-com:office:word" xmlns:w="http://schemas.openxmlformats.org/wordprocessingml/2006/main" xmlns:w14="http://schemas.microsoft.com/office/word/2010/wordml" xmlns:w15="http://schemas.microsoft.com/office/word/2012/wordml" xmlns:wpg="http://schemas.microsoft.com/office/word/2010/wordprocessingGroup" xmlns:wpi="http://schemas.microsoft.com/office/word/2010/wordprocessingInk" xmlns:wne="http://schemas.microsoft.com/office/word/2006/wordml" xmlns:wps="http://schemas.microsoft.com/office/word/2010/wordprocessingShape" mc:Ignorable="w14 w15 wp14">
-  <w:abstractNum w:abstractNumId="0">
+<w:numbering xmlns:wpc="http://schemas.microsoft.com/office/word/2010/wordprocessingCanvas" xmlns:cx="http://schemas.microsoft.com/office/drawing/2014/chartex" xmlns:mc="http://schemas.openxmlformats.org/markup-compatibility/2006" xmlns:o="urn:schemas-microsoft-com:office:office" xmlns:r="http://schemas.openxmlformats.org/officeDocument/2006/relationships" xmlns:m="http://schemas.openxmlformats.org/officeDocument/2006/math" xmlns:v="urn:schemas-microsoft-com:vml" xmlns:wp14="http://schemas.microsoft.com/office/word/2010/wordprocessingDrawing" xmlns:wp="http://schemas.openxmlformats.org/drawingml/2006/wordprocessingDrawing" xmlns:w10="urn:schemas-microsoft-com:office:word" xmlns:w="http://schemas.openxmlformats.org/wordprocessingml/2006/main" xmlns:w14="http://schemas.microsoft.com/office/word/2010/wordml" xmlns:w15="http://schemas.microsoft.com/office/word/2012/wordml" xmlns:w16se="http://schemas.microsoft.com/office/word/2015/wordml/symex" xmlns:wpg="http://schemas.microsoft.com/office/word/2010/wordprocessingGroup" xmlns:wpi="http://schemas.microsoft.com/office/word/2010/wordprocessingInk" xmlns:wne="http://schemas.microsoft.com/office/word/2006/wordml" xmlns:wps="http://schemas.microsoft.com/office/word/2010/wordprocessingShape" mc:Ignorable="w14 w15 w16se wp14">
+  <w:abstractNum w:abstractNumId="0" w15:restartNumberingAfterBreak="0">
     <w:nsid w:val="135B3579"/>
     <w:multiLevelType w:val="hybridMultilevel"/>
     <w:tmpl w:val="4D6ED2BE"/>
@@ -14987,7 +14569,7 @@
       </w:pPr>
     </w:lvl>
   </w:abstractNum>
-  <w:abstractNum w:abstractNumId="1">
+  <w:abstractNum w:abstractNumId="1" w15:restartNumberingAfterBreak="0">
     <w:nsid w:val="14897A10"/>
     <w:multiLevelType w:val="hybridMultilevel"/>
     <w:tmpl w:val="4D6ED2BE"/>
@@ -15073,7 +14655,7 @@
       </w:pPr>
     </w:lvl>
   </w:abstractNum>
-  <w:abstractNum w:abstractNumId="2">
+  <w:abstractNum w:abstractNumId="2" w15:restartNumberingAfterBreak="0">
     <w:nsid w:val="1A2075A0"/>
     <w:multiLevelType w:val="hybridMultilevel"/>
     <w:tmpl w:val="4D6ED2BE"/>
@@ -15159,7 +14741,7 @@
       </w:pPr>
     </w:lvl>
   </w:abstractNum>
-  <w:abstractNum w:abstractNumId="3">
+  <w:abstractNum w:abstractNumId="3" w15:restartNumberingAfterBreak="0">
     <w:nsid w:val="1C41258A"/>
     <w:multiLevelType w:val="hybridMultilevel"/>
     <w:tmpl w:val="4D6ED2BE"/>
@@ -15245,7 +14827,7 @@
       </w:pPr>
     </w:lvl>
   </w:abstractNum>
-  <w:abstractNum w:abstractNumId="4">
+  <w:abstractNum w:abstractNumId="4" w15:restartNumberingAfterBreak="0">
     <w:nsid w:val="26D72EE7"/>
     <w:multiLevelType w:val="hybridMultilevel"/>
     <w:tmpl w:val="A85A32AE"/>
@@ -15334,7 +14916,7 @@
       </w:pPr>
     </w:lvl>
   </w:abstractNum>
-  <w:abstractNum w:abstractNumId="5">
+  <w:abstractNum w:abstractNumId="5" w15:restartNumberingAfterBreak="0">
     <w:nsid w:val="341A790B"/>
     <w:multiLevelType w:val="hybridMultilevel"/>
     <w:tmpl w:val="F746FDC8"/>
@@ -15446,7 +15028,7 @@
       </w:rPr>
     </w:lvl>
   </w:abstractNum>
-  <w:abstractNum w:abstractNumId="6">
+  <w:abstractNum w:abstractNumId="6" w15:restartNumberingAfterBreak="0">
     <w:nsid w:val="39970A10"/>
     <w:multiLevelType w:val="hybridMultilevel"/>
     <w:tmpl w:val="4D6ED2BE"/>
@@ -15532,7 +15114,7 @@
       </w:pPr>
     </w:lvl>
   </w:abstractNum>
-  <w:abstractNum w:abstractNumId="7">
+  <w:abstractNum w:abstractNumId="7" w15:restartNumberingAfterBreak="0">
     <w:nsid w:val="3B7A7C64"/>
     <w:multiLevelType w:val="hybridMultilevel"/>
     <w:tmpl w:val="4D6ED2BE"/>
@@ -15618,7 +15200,7 @@
       </w:pPr>
     </w:lvl>
   </w:abstractNum>
-  <w:abstractNum w:abstractNumId="8">
+  <w:abstractNum w:abstractNumId="8" w15:restartNumberingAfterBreak="0">
     <w:nsid w:val="3E55746A"/>
     <w:multiLevelType w:val="hybridMultilevel"/>
     <w:tmpl w:val="4D6ED2BE"/>
@@ -15704,7 +15286,7 @@
       </w:pPr>
     </w:lvl>
   </w:abstractNum>
-  <w:abstractNum w:abstractNumId="9">
+  <w:abstractNum w:abstractNumId="9" w15:restartNumberingAfterBreak="0">
     <w:nsid w:val="433C25D0"/>
     <w:multiLevelType w:val="hybridMultilevel"/>
     <w:tmpl w:val="4D6ED2BE"/>
@@ -15790,7 +15372,7 @@
       </w:pPr>
     </w:lvl>
   </w:abstractNum>
-  <w:abstractNum w:abstractNumId="10">
+  <w:abstractNum w:abstractNumId="10" w15:restartNumberingAfterBreak="0">
     <w:nsid w:val="445129B3"/>
     <w:multiLevelType w:val="hybridMultilevel"/>
     <w:tmpl w:val="4D6ED2BE"/>
@@ -15876,7 +15458,7 @@
       </w:pPr>
     </w:lvl>
   </w:abstractNum>
-  <w:abstractNum w:abstractNumId="11">
+  <w:abstractNum w:abstractNumId="11" w15:restartNumberingAfterBreak="0">
     <w:nsid w:val="485D5455"/>
     <w:multiLevelType w:val="hybridMultilevel"/>
     <w:tmpl w:val="4D6ED2BE"/>
@@ -15962,7 +15544,7 @@
       </w:pPr>
     </w:lvl>
   </w:abstractNum>
-  <w:abstractNum w:abstractNumId="12">
+  <w:abstractNum w:abstractNumId="12" w15:restartNumberingAfterBreak="0">
     <w:nsid w:val="50AE747C"/>
     <w:multiLevelType w:val="hybridMultilevel"/>
     <w:tmpl w:val="4D6ED2BE"/>
@@ -16048,7 +15630,7 @@
       </w:pPr>
     </w:lvl>
   </w:abstractNum>
-  <w:abstractNum w:abstractNumId="13">
+  <w:abstractNum w:abstractNumId="13" w15:restartNumberingAfterBreak="0">
     <w:nsid w:val="61B4798F"/>
     <w:multiLevelType w:val="hybridMultilevel"/>
     <w:tmpl w:val="4D6ED2BE"/>
@@ -16134,7 +15716,7 @@
       </w:pPr>
     </w:lvl>
   </w:abstractNum>
-  <w:abstractNum w:abstractNumId="14">
+  <w:abstractNum w:abstractNumId="14" w15:restartNumberingAfterBreak="0">
     <w:nsid w:val="6F4E5CCE"/>
     <w:multiLevelType w:val="hybridMultilevel"/>
     <w:tmpl w:val="4D6ED2BE"/>
@@ -16220,7 +15802,7 @@
       </w:pPr>
     </w:lvl>
   </w:abstractNum>
-  <w:abstractNum w:abstractNumId="15">
+  <w:abstractNum w:abstractNumId="15" w15:restartNumberingAfterBreak="0">
     <w:nsid w:val="786B773B"/>
     <w:multiLevelType w:val="hybridMultilevel"/>
     <w:tmpl w:val="4D6ED2BE"/>
@@ -16306,7 +15888,7 @@
       </w:pPr>
     </w:lvl>
   </w:abstractNum>
-  <w:abstractNum w:abstractNumId="16">
+  <w:abstractNum w:abstractNumId="16" w15:restartNumberingAfterBreak="0">
     <w:nsid w:val="78FD41E1"/>
     <w:multiLevelType w:val="hybridMultilevel"/>
     <w:tmpl w:val="4D6ED2BE"/>
@@ -16392,7 +15974,7 @@
       </w:pPr>
     </w:lvl>
   </w:abstractNum>
-  <w:abstractNum w:abstractNumId="17">
+  <w:abstractNum w:abstractNumId="17" w15:restartNumberingAfterBreak="0">
     <w:nsid w:val="7ABA0398"/>
     <w:multiLevelType w:val="hybridMultilevel"/>
     <w:tmpl w:val="4D6ED2BE"/>
@@ -16536,7 +16118,7 @@
 </file>
 
 <file path=word/people.xml><?xml version="1.0" encoding="utf-8"?>
-<w15:people xmlns:wpc="http://schemas.microsoft.com/office/word/2010/wordprocessingCanvas" xmlns:mc="http://schemas.openxmlformats.org/markup-compatibility/2006" xmlns:o="urn:schemas-microsoft-com:office:office" xmlns:r="http://schemas.openxmlformats.org/officeDocument/2006/relationships" xmlns:m="http://schemas.openxmlformats.org/officeDocument/2006/math" xmlns:v="urn:schemas-microsoft-com:vml" xmlns:wp14="http://schemas.microsoft.com/office/word/2010/wordprocessingDrawing" xmlns:wp="http://schemas.openxmlformats.org/drawingml/2006/wordprocessingDrawing" xmlns:w10="urn:schemas-microsoft-com:office:word" xmlns:w="http://schemas.openxmlformats.org/wordprocessingml/2006/main" xmlns:w14="http://schemas.microsoft.com/office/word/2010/wordml" xmlns:w15="http://schemas.microsoft.com/office/word/2012/wordml" xmlns:wpg="http://schemas.microsoft.com/office/word/2010/wordprocessingGroup" xmlns:wpi="http://schemas.microsoft.com/office/word/2010/wordprocessingInk" xmlns:wne="http://schemas.microsoft.com/office/word/2006/wordml" xmlns:wps="http://schemas.microsoft.com/office/word/2010/wordprocessingShape" mc:Ignorable="w14 w15 wp14">
+<w15:people xmlns:wpc="http://schemas.microsoft.com/office/word/2010/wordprocessingCanvas" xmlns:cx="http://schemas.microsoft.com/office/drawing/2014/chartex" xmlns:mc="http://schemas.openxmlformats.org/markup-compatibility/2006" xmlns:o="urn:schemas-microsoft-com:office:office" xmlns:r="http://schemas.openxmlformats.org/officeDocument/2006/relationships" xmlns:m="http://schemas.openxmlformats.org/officeDocument/2006/math" xmlns:v="urn:schemas-microsoft-com:vml" xmlns:wp14="http://schemas.microsoft.com/office/word/2010/wordprocessingDrawing" xmlns:wp="http://schemas.openxmlformats.org/drawingml/2006/wordprocessingDrawing" xmlns:w10="urn:schemas-microsoft-com:office:word" xmlns:w="http://schemas.openxmlformats.org/wordprocessingml/2006/main" xmlns:w14="http://schemas.microsoft.com/office/word/2010/wordml" xmlns:w15="http://schemas.microsoft.com/office/word/2012/wordml" xmlns:w16se="http://schemas.microsoft.com/office/word/2015/wordml/symex" xmlns:wpg="http://schemas.microsoft.com/office/word/2010/wordprocessingGroup" xmlns:wpi="http://schemas.microsoft.com/office/word/2010/wordprocessingInk" xmlns:wne="http://schemas.microsoft.com/office/word/2006/wordml" xmlns:wps="http://schemas.microsoft.com/office/word/2010/wordprocessingShape" mc:Ignorable="w14 w15 w16se wp14">
   <w15:person w15:author="חשבון Microsoft">
     <w15:presenceInfo w15:providerId="Windows Live" w15:userId="6a0dc9fcbbd5a3d4"/>
   </w15:person>
@@ -16544,7 +16126,7 @@
 </file>
 
 <file path=word/styles.xml><?xml version="1.0" encoding="utf-8"?>
-<w:styles xmlns:mc="http://schemas.openxmlformats.org/markup-compatibility/2006" xmlns:r="http://schemas.openxmlformats.org/officeDocument/2006/relationships" xmlns:w="http://schemas.openxmlformats.org/wordprocessingml/2006/main" xmlns:w14="http://schemas.microsoft.com/office/word/2010/wordml" xmlns:w15="http://schemas.microsoft.com/office/word/2012/wordml" mc:Ignorable="w14 w15">
+<w:styles xmlns:mc="http://schemas.openxmlformats.org/markup-compatibility/2006" xmlns:r="http://schemas.openxmlformats.org/officeDocument/2006/relationships" xmlns:w="http://schemas.openxmlformats.org/wordprocessingml/2006/main" xmlns:w14="http://schemas.microsoft.com/office/word/2010/wordml" xmlns:w15="http://schemas.microsoft.com/office/word/2012/wordml" xmlns:w16se="http://schemas.microsoft.com/office/word/2015/wordml/symex" mc:Ignorable="w14 w15 w16se">
   <w:docDefaults>
     <w:rPrDefault>
       <w:rPr>
@@ -16977,7 +16559,6 @@
       <w:spacing w:after="0" w:line="240" w:lineRule="auto"/>
     </w:pPr>
     <w:tblPr>
-      <w:tblInd w:w="0" w:type="dxa"/>
       <w:tblBorders>
         <w:top w:val="single" w:sz="4" w:space="0" w:color="auto"/>
         <w:left w:val="single" w:sz="4" w:space="0" w:color="auto"/>
@@ -16986,12 +16567,6 @@
         <w:insideH w:val="single" w:sz="4" w:space="0" w:color="auto"/>
         <w:insideV w:val="single" w:sz="4" w:space="0" w:color="auto"/>
       </w:tblBorders>
-      <w:tblCellMar>
-        <w:top w:w="0" w:type="dxa"/>
-        <w:left w:w="108" w:type="dxa"/>
-        <w:bottom w:w="0" w:type="dxa"/>
-        <w:right w:w="108" w:type="dxa"/>
-      </w:tblCellMar>
     </w:tblPr>
   </w:style>
   <w:style w:type="character" w:styleId="a4">

</xml_diff>

<commit_message>
Finish pdf step2 and some of step3
</commit_message>
<xml_diff>
--- a/ירין שאלות צוואה.docx
+++ b/ירין שאלות צוואה.docx
@@ -1,6 +1,6 @@
 
 <file path=word/document.xml><?xml version="1.0" encoding="utf-8"?>
-<w:document xmlns:wpc="http://schemas.microsoft.com/office/word/2010/wordprocessingCanvas" xmlns:cx="http://schemas.microsoft.com/office/drawing/2014/chartex" xmlns:mc="http://schemas.openxmlformats.org/markup-compatibility/2006" xmlns:o="urn:schemas-microsoft-com:office:office" xmlns:r="http://schemas.openxmlformats.org/officeDocument/2006/relationships" xmlns:m="http://schemas.openxmlformats.org/officeDocument/2006/math" xmlns:v="urn:schemas-microsoft-com:vml" xmlns:wp14="http://schemas.microsoft.com/office/word/2010/wordprocessingDrawing" xmlns:wp="http://schemas.openxmlformats.org/drawingml/2006/wordprocessingDrawing" xmlns:w10="urn:schemas-microsoft-com:office:word" xmlns:w="http://schemas.openxmlformats.org/wordprocessingml/2006/main" xmlns:w14="http://schemas.microsoft.com/office/word/2010/wordml" xmlns:w15="http://schemas.microsoft.com/office/word/2012/wordml" xmlns:w16se="http://schemas.microsoft.com/office/word/2015/wordml/symex" xmlns:wpg="http://schemas.microsoft.com/office/word/2010/wordprocessingGroup" xmlns:wpi="http://schemas.microsoft.com/office/word/2010/wordprocessingInk" xmlns:wne="http://schemas.microsoft.com/office/word/2006/wordml" xmlns:wps="http://schemas.microsoft.com/office/word/2010/wordprocessingShape" mc:Ignorable="w14 w15 w16se wp14">
+<w:document xmlns:wpc="http://schemas.microsoft.com/office/word/2010/wordprocessingCanvas" xmlns:cx="http://schemas.microsoft.com/office/drawing/2014/chartex" xmlns:cx1="http://schemas.microsoft.com/office/drawing/2015/9/8/chartex" xmlns:cx2="http://schemas.microsoft.com/office/drawing/2015/10/21/chartex" xmlns:cx3="http://schemas.microsoft.com/office/drawing/2016/5/9/chartex" xmlns:cx4="http://schemas.microsoft.com/office/drawing/2016/5/10/chartex" xmlns:cx5="http://schemas.microsoft.com/office/drawing/2016/5/11/chartex" xmlns:cx6="http://schemas.microsoft.com/office/drawing/2016/5/12/chartex" xmlns:cx7="http://schemas.microsoft.com/office/drawing/2016/5/13/chartex" xmlns:cx8="http://schemas.microsoft.com/office/drawing/2016/5/14/chartex" xmlns:mc="http://schemas.openxmlformats.org/markup-compatibility/2006" xmlns:aink="http://schemas.microsoft.com/office/drawing/2016/ink" xmlns:am3d="http://schemas.microsoft.com/office/drawing/2017/model3d" xmlns:o="urn:schemas-microsoft-com:office:office" xmlns:oel="http://schemas.microsoft.com/office/2019/extlst" xmlns:r="http://schemas.openxmlformats.org/officeDocument/2006/relationships" xmlns:m="http://schemas.openxmlformats.org/officeDocument/2006/math" xmlns:v="urn:schemas-microsoft-com:vml" xmlns:wp14="http://schemas.microsoft.com/office/word/2010/wordprocessingDrawing" xmlns:wp="http://schemas.openxmlformats.org/drawingml/2006/wordprocessingDrawing" xmlns:w10="urn:schemas-microsoft-com:office:word" xmlns:w="http://schemas.openxmlformats.org/wordprocessingml/2006/main" xmlns:w14="http://schemas.microsoft.com/office/word/2010/wordml" xmlns:w15="http://schemas.microsoft.com/office/word/2012/wordml" xmlns:w16cex="http://schemas.microsoft.com/office/word/2018/wordml/cex" xmlns:w16cid="http://schemas.microsoft.com/office/word/2016/wordml/cid" xmlns:w16="http://schemas.microsoft.com/office/word/2018/wordml" xmlns:w16sdtdh="http://schemas.microsoft.com/office/word/2020/wordml/sdtdatahash" xmlns:w16se="http://schemas.microsoft.com/office/word/2015/wordml/symex" xmlns:wpg="http://schemas.microsoft.com/office/word/2010/wordprocessingGroup" xmlns:wpi="http://schemas.microsoft.com/office/word/2010/wordprocessingInk" xmlns:wne="http://schemas.microsoft.com/office/word/2006/wordml" xmlns:wps="http://schemas.microsoft.com/office/word/2010/wordprocessingShape" mc:Ignorable="w14 w15 w16se w16cid w16 w16cex w16sdtdh wp14">
   <w:body>
     <w:p>
       <w:pPr>
@@ -669,7 +669,7 @@
     </w:p>
     <w:tbl>
       <w:tblPr>
-        <w:tblStyle w:val="a3"/>
+        <w:tblStyle w:val="TableGrid"/>
         <w:tblW w:w="0" w:type="auto"/>
         <w:tblLook w:val="04A0" w:firstRow="1" w:lastRow="0" w:firstColumn="1" w:lastColumn="0" w:noHBand="0" w:noVBand="1"/>
       </w:tblPr>
@@ -875,7 +875,7 @@
       <w:commentRangeEnd w:id="0"/>
       <w:r>
         <w:rPr>
-          <w:rStyle w:val="a4"/>
+          <w:rStyle w:val="CommentReference"/>
           <w:rtl/>
         </w:rPr>
         <w:commentReference w:id="0"/>
@@ -935,7 +935,7 @@
       <w:commentRangeEnd w:id="1"/>
       <w:r>
         <w:rPr>
-          <w:rStyle w:val="a4"/>
+          <w:rStyle w:val="CommentReference"/>
           <w:rtl/>
         </w:rPr>
         <w:commentReference w:id="1"/>
@@ -963,7 +963,7 @@
       <w:commentRangeEnd w:id="2"/>
       <w:r>
         <w:rPr>
-          <w:rStyle w:val="a4"/>
+          <w:rStyle w:val="CommentReference"/>
           <w:rtl/>
         </w:rPr>
         <w:commentReference w:id="2"/>
@@ -1076,7 +1076,7 @@
       <w:commentRangeEnd w:id="3"/>
       <w:r>
         <w:rPr>
-          <w:rStyle w:val="a4"/>
+          <w:rStyle w:val="CommentReference"/>
           <w:rtl/>
         </w:rPr>
         <w:commentReference w:id="3"/>
@@ -1210,7 +1210,7 @@
       <w:commentRangeEnd w:id="4"/>
       <w:r>
         <w:rPr>
-          <w:rStyle w:val="a4"/>
+          <w:rStyle w:val="CommentReference"/>
           <w:rtl/>
         </w:rPr>
         <w:commentReference w:id="4"/>
@@ -1264,7 +1264,7 @@
       <w:commentRangeEnd w:id="5"/>
       <w:r>
         <w:rPr>
-          <w:rStyle w:val="a4"/>
+          <w:rStyle w:val="CommentReference"/>
           <w:rtl/>
         </w:rPr>
         <w:commentReference w:id="5"/>
@@ -1311,7 +1311,7 @@
       <w:commentRangeEnd w:id="6"/>
       <w:r>
         <w:rPr>
-          <w:rStyle w:val="a4"/>
+          <w:rStyle w:val="CommentReference"/>
           <w:rtl/>
         </w:rPr>
         <w:commentReference w:id="6"/>
@@ -1459,7 +1459,7 @@
       <w:commentRangeEnd w:id="7"/>
       <w:r>
         <w:rPr>
-          <w:rStyle w:val="a4"/>
+          <w:rStyle w:val="CommentReference"/>
           <w:rtl/>
         </w:rPr>
         <w:commentReference w:id="7"/>
@@ -1524,7 +1524,7 @@
       <w:commentRangeEnd w:id="8"/>
       <w:r>
         <w:rPr>
-          <w:rStyle w:val="a4"/>
+          <w:rStyle w:val="CommentReference"/>
           <w:rtl/>
         </w:rPr>
         <w:commentReference w:id="8"/>
@@ -1570,7 +1570,7 @@
       <w:commentRangeEnd w:id="9"/>
       <w:r>
         <w:rPr>
-          <w:rStyle w:val="a4"/>
+          <w:rStyle w:val="CommentReference"/>
           <w:rtl/>
         </w:rPr>
         <w:commentReference w:id="9"/>
@@ -1865,7 +1865,7 @@
       <w:commentRangeEnd w:id="10"/>
       <w:r>
         <w:rPr>
-          <w:rStyle w:val="a4"/>
+          <w:rStyle w:val="CommentReference"/>
           <w:rtl/>
         </w:rPr>
         <w:commentReference w:id="10"/>
@@ -1931,7 +1931,7 @@
       <w:commentRangeEnd w:id="11"/>
       <w:r>
         <w:rPr>
-          <w:rStyle w:val="a4"/>
+          <w:rStyle w:val="CommentReference"/>
           <w:rtl/>
         </w:rPr>
         <w:commentReference w:id="11"/>
@@ -1988,7 +1988,7 @@
       <w:commentRangeEnd w:id="12"/>
       <w:r>
         <w:rPr>
-          <w:rStyle w:val="a4"/>
+          <w:rStyle w:val="CommentReference"/>
           <w:rtl/>
         </w:rPr>
         <w:commentReference w:id="12"/>
@@ -2063,7 +2063,7 @@
       <w:commentRangeEnd w:id="13"/>
       <w:r>
         <w:rPr>
-          <w:rStyle w:val="a4"/>
+          <w:rStyle w:val="CommentReference"/>
           <w:rtl/>
         </w:rPr>
         <w:commentReference w:id="13"/>
@@ -2121,6 +2121,7 @@
     <w:p>
       <w:pPr>
         <w:rPr>
+          <w:rFonts w:hint="cs"/>
           <w:b/>
           <w:bCs/>
           <w:color w:val="ED7D31" w:themeColor="accent2"/>
@@ -2141,7 +2142,7 @@
       <w:commentRangeEnd w:id="14"/>
       <w:r>
         <w:rPr>
-          <w:rStyle w:val="a4"/>
+          <w:rStyle w:val="CommentReference"/>
           <w:rtl/>
         </w:rPr>
         <w:commentReference w:id="14"/>
@@ -2237,7 +2238,7 @@
       <w:commentRangeEnd w:id="15"/>
       <w:r>
         <w:rPr>
-          <w:rStyle w:val="a4"/>
+          <w:rStyle w:val="CommentReference"/>
           <w:rtl/>
         </w:rPr>
         <w:commentReference w:id="15"/>
@@ -2316,7 +2317,7 @@
       <w:commentRangeEnd w:id="16"/>
       <w:r>
         <w:rPr>
-          <w:rStyle w:val="a4"/>
+          <w:rStyle w:val="CommentReference"/>
           <w:rtl/>
         </w:rPr>
         <w:commentReference w:id="16"/>
@@ -2365,7 +2366,7 @@
       <w:commentRangeEnd w:id="17"/>
       <w:r>
         <w:rPr>
-          <w:rStyle w:val="a4"/>
+          <w:rStyle w:val="CommentReference"/>
           <w:rtl/>
         </w:rPr>
         <w:commentReference w:id="17"/>
@@ -3059,7 +3060,7 @@
       <w:commentRangeEnd w:id="18"/>
       <w:r>
         <w:rPr>
-          <w:rStyle w:val="a4"/>
+          <w:rStyle w:val="CommentReference"/>
           <w:rtl/>
         </w:rPr>
         <w:commentReference w:id="18"/>
@@ -3331,7 +3332,7 @@
       <w:commentRangeEnd w:id="19"/>
       <w:r>
         <w:rPr>
-          <w:rStyle w:val="a4"/>
+          <w:rStyle w:val="CommentReference"/>
           <w:rtl/>
         </w:rPr>
         <w:commentReference w:id="19"/>
@@ -3926,7 +3927,7 @@
     </w:p>
     <w:p>
       <w:pPr>
-        <w:pStyle w:val="ab"/>
+        <w:pStyle w:val="ListParagraph"/>
         <w:numPr>
           <w:ilvl w:val="0"/>
           <w:numId w:val="2"/>
@@ -3960,7 +3961,7 @@
     </w:p>
     <w:p>
       <w:pPr>
-        <w:pStyle w:val="ab"/>
+        <w:pStyle w:val="ListParagraph"/>
         <w:numPr>
           <w:ilvl w:val="0"/>
           <w:numId w:val="2"/>
@@ -4313,18 +4314,7 @@
           <w:color w:val="ED7D31" w:themeColor="accent2"/>
           <w:rtl/>
         </w:rPr>
-        <w:t>/רכב/אופנוע/מטוס/סירה/יאכטה/</w:t>
-      </w:r>
-      <w:proofErr w:type="spellStart"/>
-      <w:r>
-        <w:rPr>
-          <w:rFonts w:hint="cs"/>
-          <w:b/>
-          <w:bCs/>
-          <w:color w:val="ED7D31" w:themeColor="accent2"/>
-          <w:rtl/>
-        </w:rPr>
-        <w:t>אונ</w:t>
+        <w:t>/רכב/אופנוע/מטוס/סירה/יאכטה/אונ</w:t>
       </w:r>
       <w:r>
         <w:rPr>
@@ -4336,7 +4326,6 @@
         </w:rPr>
         <w:t>יה</w:t>
       </w:r>
-      <w:proofErr w:type="spellEnd"/>
     </w:p>
     <w:p>
       <w:pPr>
@@ -4706,7 +4695,7 @@
     </w:p>
     <w:p>
       <w:pPr>
-        <w:pStyle w:val="ab"/>
+        <w:pStyle w:val="ListParagraph"/>
         <w:numPr>
           <w:ilvl w:val="0"/>
           <w:numId w:val="3"/>
@@ -4739,7 +4728,7 @@
     </w:p>
     <w:p>
       <w:pPr>
-        <w:pStyle w:val="ab"/>
+        <w:pStyle w:val="ListParagraph"/>
         <w:numPr>
           <w:ilvl w:val="0"/>
           <w:numId w:val="3"/>
@@ -5201,7 +5190,7 @@
     </w:p>
     <w:p>
       <w:pPr>
-        <w:pStyle w:val="ab"/>
+        <w:pStyle w:val="ListParagraph"/>
         <w:numPr>
           <w:ilvl w:val="0"/>
           <w:numId w:val="6"/>
@@ -5234,7 +5223,7 @@
     </w:p>
     <w:p>
       <w:pPr>
-        <w:pStyle w:val="ab"/>
+        <w:pStyle w:val="ListParagraph"/>
         <w:numPr>
           <w:ilvl w:val="0"/>
           <w:numId w:val="6"/>
@@ -5789,7 +5778,7 @@
     </w:p>
     <w:p>
       <w:pPr>
-        <w:pStyle w:val="ab"/>
+        <w:pStyle w:val="ListParagraph"/>
         <w:numPr>
           <w:ilvl w:val="0"/>
           <w:numId w:val="7"/>
@@ -5822,7 +5811,7 @@
     </w:p>
     <w:p>
       <w:pPr>
-        <w:pStyle w:val="ab"/>
+        <w:pStyle w:val="ListParagraph"/>
         <w:numPr>
           <w:ilvl w:val="0"/>
           <w:numId w:val="7"/>
@@ -6364,7 +6353,7 @@
     </w:p>
     <w:p>
       <w:pPr>
-        <w:pStyle w:val="ab"/>
+        <w:pStyle w:val="ListParagraph"/>
         <w:numPr>
           <w:ilvl w:val="0"/>
           <w:numId w:val="8"/>
@@ -6397,7 +6386,7 @@
     </w:p>
     <w:p>
       <w:pPr>
-        <w:pStyle w:val="ab"/>
+        <w:pStyle w:val="ListParagraph"/>
         <w:numPr>
           <w:ilvl w:val="0"/>
           <w:numId w:val="8"/>
@@ -6877,7 +6866,7 @@
     </w:p>
     <w:p>
       <w:pPr>
-        <w:pStyle w:val="ab"/>
+        <w:pStyle w:val="ListParagraph"/>
         <w:numPr>
           <w:ilvl w:val="0"/>
           <w:numId w:val="13"/>
@@ -6910,7 +6899,7 @@
     </w:p>
     <w:p>
       <w:pPr>
-        <w:pStyle w:val="ab"/>
+        <w:pStyle w:val="ListParagraph"/>
         <w:numPr>
           <w:ilvl w:val="0"/>
           <w:numId w:val="13"/>
@@ -7398,7 +7387,7 @@
     </w:p>
     <w:p>
       <w:pPr>
-        <w:pStyle w:val="ab"/>
+        <w:pStyle w:val="ListParagraph"/>
         <w:numPr>
           <w:ilvl w:val="0"/>
           <w:numId w:val="4"/>
@@ -7431,7 +7420,7 @@
     </w:p>
     <w:p>
       <w:pPr>
-        <w:pStyle w:val="ab"/>
+        <w:pStyle w:val="ListParagraph"/>
         <w:numPr>
           <w:ilvl w:val="0"/>
           <w:numId w:val="4"/>
@@ -7900,7 +7889,7 @@
     </w:p>
     <w:p>
       <w:pPr>
-        <w:pStyle w:val="ab"/>
+        <w:pStyle w:val="ListParagraph"/>
         <w:numPr>
           <w:ilvl w:val="0"/>
           <w:numId w:val="9"/>
@@ -7951,7 +7940,7 @@
     </w:p>
     <w:p>
       <w:pPr>
-        <w:pStyle w:val="ab"/>
+        <w:pStyle w:val="ListParagraph"/>
         <w:numPr>
           <w:ilvl w:val="0"/>
           <w:numId w:val="9"/>
@@ -8310,7 +8299,7 @@
     </w:p>
     <w:p>
       <w:pPr>
-        <w:pStyle w:val="ab"/>
+        <w:pStyle w:val="ListParagraph"/>
         <w:numPr>
           <w:ilvl w:val="0"/>
           <w:numId w:val="5"/>
@@ -8343,7 +8332,7 @@
     </w:p>
     <w:p>
       <w:pPr>
-        <w:pStyle w:val="ab"/>
+        <w:pStyle w:val="ListParagraph"/>
         <w:numPr>
           <w:ilvl w:val="0"/>
           <w:numId w:val="5"/>
@@ -8383,7 +8372,7 @@
     </w:p>
     <w:p>
       <w:pPr>
-        <w:pStyle w:val="ab"/>
+        <w:pStyle w:val="ListParagraph"/>
         <w:rPr>
           <w:b/>
           <w:bCs/>
@@ -8764,7 +8753,7 @@
     </w:p>
     <w:p>
       <w:pPr>
-        <w:pStyle w:val="ab"/>
+        <w:pStyle w:val="ListParagraph"/>
         <w:numPr>
           <w:ilvl w:val="0"/>
           <w:numId w:val="10"/>
@@ -8797,7 +8786,7 @@
     </w:p>
     <w:p>
       <w:pPr>
-        <w:pStyle w:val="ab"/>
+        <w:pStyle w:val="ListParagraph"/>
         <w:numPr>
           <w:ilvl w:val="0"/>
           <w:numId w:val="10"/>
@@ -9248,7 +9237,7 @@
     </w:p>
     <w:p>
       <w:pPr>
-        <w:pStyle w:val="ab"/>
+        <w:pStyle w:val="ListParagraph"/>
         <w:numPr>
           <w:ilvl w:val="0"/>
           <w:numId w:val="12"/>
@@ -9281,7 +9270,7 @@
     </w:p>
     <w:p>
       <w:pPr>
-        <w:pStyle w:val="ab"/>
+        <w:pStyle w:val="ListParagraph"/>
         <w:numPr>
           <w:ilvl w:val="0"/>
           <w:numId w:val="12"/>
@@ -9741,7 +9730,7 @@
     </w:p>
     <w:p>
       <w:pPr>
-        <w:pStyle w:val="ab"/>
+        <w:pStyle w:val="ListParagraph"/>
         <w:numPr>
           <w:ilvl w:val="0"/>
           <w:numId w:val="14"/>
@@ -9774,7 +9763,7 @@
     </w:p>
     <w:p>
       <w:pPr>
-        <w:pStyle w:val="ab"/>
+        <w:pStyle w:val="ListParagraph"/>
         <w:numPr>
           <w:ilvl w:val="0"/>
           <w:numId w:val="14"/>
@@ -10255,7 +10244,7 @@
     </w:p>
     <w:p>
       <w:pPr>
-        <w:pStyle w:val="ab"/>
+        <w:pStyle w:val="ListParagraph"/>
         <w:numPr>
           <w:ilvl w:val="0"/>
           <w:numId w:val="11"/>
@@ -10288,7 +10277,7 @@
     </w:p>
     <w:p>
       <w:pPr>
-        <w:pStyle w:val="ab"/>
+        <w:pStyle w:val="ListParagraph"/>
         <w:numPr>
           <w:ilvl w:val="0"/>
           <w:numId w:val="11"/>
@@ -10812,7 +10801,7 @@
     </w:p>
     <w:p>
       <w:pPr>
-        <w:pStyle w:val="ab"/>
+        <w:pStyle w:val="ListParagraph"/>
         <w:numPr>
           <w:ilvl w:val="0"/>
           <w:numId w:val="16"/>
@@ -10845,7 +10834,7 @@
     </w:p>
     <w:p>
       <w:pPr>
-        <w:pStyle w:val="ab"/>
+        <w:pStyle w:val="ListParagraph"/>
         <w:numPr>
           <w:ilvl w:val="0"/>
           <w:numId w:val="16"/>
@@ -11368,7 +11357,7 @@
     </w:p>
     <w:p>
       <w:pPr>
-        <w:pStyle w:val="ab"/>
+        <w:pStyle w:val="ListParagraph"/>
         <w:numPr>
           <w:ilvl w:val="0"/>
           <w:numId w:val="15"/>
@@ -11401,7 +11390,7 @@
     </w:p>
     <w:p>
       <w:pPr>
-        <w:pStyle w:val="ab"/>
+        <w:pStyle w:val="ListParagraph"/>
         <w:numPr>
           <w:ilvl w:val="0"/>
           <w:numId w:val="15"/>
@@ -11869,7 +11858,7 @@
     </w:p>
     <w:p>
       <w:pPr>
-        <w:pStyle w:val="ab"/>
+        <w:pStyle w:val="ListParagraph"/>
         <w:numPr>
           <w:ilvl w:val="0"/>
           <w:numId w:val="17"/>
@@ -11903,7 +11892,7 @@
     </w:p>
     <w:p>
       <w:pPr>
-        <w:pStyle w:val="ab"/>
+        <w:pStyle w:val="ListParagraph"/>
         <w:numPr>
           <w:ilvl w:val="0"/>
           <w:numId w:val="17"/>
@@ -12053,25 +12042,61 @@
           <w:color w:val="4472C4" w:themeColor="accent1"/>
           <w:rtl/>
         </w:rPr>
-        <w:t>יורשים / י</w:t>
-      </w:r>
-      <w:bookmarkStart w:id="20" w:name="_GoBack"/>
-      <w:bookmarkEnd w:id="20"/>
+        <w:t xml:space="preserve">יורשים / ילדים/ </w:t>
+      </w:r>
       <w:r>
         <w:rPr>
           <w:rFonts w:ascii="Arial" w:hAnsi="Arial" w:cs="Arial"/>
           <w:b/>
           <w:bCs/>
+          <w:color w:val="ED7D31" w:themeColor="accent2"/>
+          <w:rtl/>
+        </w:rPr>
+        <w:t xml:space="preserve">בת זוג (או) בן זוג </w:t>
+      </w:r>
+      <w:r>
+        <w:rPr>
+          <w:rFonts w:ascii="Arial" w:hAnsi="Arial" w:cs="Arial"/>
+          <w:b/>
+          <w:bCs/>
+          <w:rtl/>
+        </w:rPr>
+        <w:t xml:space="preserve">/ </w:t>
+      </w:r>
+      <w:r>
+        <w:rPr>
+          <w:rFonts w:ascii="Arial" w:hAnsi="Arial" w:cs="Arial"/>
+          <w:b/>
+          <w:bCs/>
           <w:color w:val="4472C4" w:themeColor="accent1"/>
           <w:rtl/>
         </w:rPr>
-        <w:t xml:space="preserve">לדים/ </w:t>
+        <w:t>עמותה</w:t>
       </w:r>
       <w:r>
         <w:rPr>
           <w:rFonts w:ascii="Arial" w:hAnsi="Arial" w:cs="Arial"/>
           <w:b/>
           <w:bCs/>
+          <w:rtl/>
+        </w:rPr>
+        <w:t xml:space="preserve"> בשלמות / חלוקה בין - </w:t>
+      </w:r>
+      <w:r>
+        <w:rPr>
+          <w:rFonts w:ascii="Arial" w:hAnsi="Arial" w:cs="Arial"/>
+          <w:b/>
+          <w:bCs/>
+          <w:color w:val="4472C4" w:themeColor="accent1"/>
+          <w:rtl/>
+        </w:rPr>
+        <w:t xml:space="preserve">יורשים / ילדים/ </w:t>
+      </w:r>
+      <w:r>
+        <w:rPr>
+          <w:rFonts w:ascii="Arial" w:hAnsi="Arial" w:cs="Arial"/>
+          <w:b/>
+          <w:bCs/>
           <w:color w:val="ED7D31" w:themeColor="accent2"/>
           <w:rtl/>
         </w:rPr>
@@ -12103,79 +12128,31 @@
           <w:bCs/>
           <w:rtl/>
         </w:rPr>
-        <w:t xml:space="preserve"> בשלמות / חלוקה בין - </w:t>
+        <w:t xml:space="preserve">  </w:t>
       </w:r>
       <w:r>
         <w:rPr>
           <w:rFonts w:ascii="Arial" w:hAnsi="Arial" w:cs="Arial"/>
           <w:b/>
           <w:bCs/>
-          <w:color w:val="4472C4" w:themeColor="accent1"/>
-          <w:rtl/>
-        </w:rPr>
-        <w:t xml:space="preserve">יורשים / ילדים/ </w:t>
+          <w:color w:val="7030A0"/>
+          <w:rtl/>
+        </w:rPr>
+        <w:t xml:space="preserve">         </w:t>
       </w:r>
       <w:r>
         <w:rPr>
           <w:rFonts w:ascii="Arial" w:hAnsi="Arial" w:cs="Arial"/>
           <w:b/>
           <w:bCs/>
-          <w:color w:val="ED7D31" w:themeColor="accent2"/>
-          <w:rtl/>
-        </w:rPr>
-        <w:t xml:space="preserve">בת זוג (או) בן זוג </w:t>
-      </w:r>
-      <w:r>
-        <w:rPr>
-          <w:rFonts w:ascii="Arial" w:hAnsi="Arial" w:cs="Arial"/>
-          <w:b/>
-          <w:bCs/>
-          <w:rtl/>
-        </w:rPr>
-        <w:t xml:space="preserve">/ </w:t>
-      </w:r>
-      <w:r>
-        <w:rPr>
-          <w:rFonts w:ascii="Arial" w:hAnsi="Arial" w:cs="Arial"/>
-          <w:b/>
-          <w:bCs/>
-          <w:color w:val="4472C4" w:themeColor="accent1"/>
-          <w:rtl/>
-        </w:rPr>
-        <w:t>עמותה</w:t>
-      </w:r>
-      <w:r>
-        <w:rPr>
-          <w:rFonts w:ascii="Arial" w:hAnsi="Arial" w:cs="Arial"/>
-          <w:b/>
-          <w:bCs/>
           <w:rtl/>
         </w:rPr>
         <w:t xml:space="preserve">  </w:t>
       </w:r>
-      <w:r>
-        <w:rPr>
-          <w:rFonts w:ascii="Arial" w:hAnsi="Arial" w:cs="Arial"/>
-          <w:b/>
-          <w:bCs/>
-          <w:color w:val="7030A0"/>
-          <w:rtl/>
-        </w:rPr>
-        <w:t xml:space="preserve">         </w:t>
-      </w:r>
-      <w:r>
-        <w:rPr>
-          <w:rFonts w:ascii="Arial" w:hAnsi="Arial" w:cs="Arial"/>
-          <w:b/>
-          <w:bCs/>
-          <w:rtl/>
-        </w:rPr>
-        <w:t xml:space="preserve">  </w:t>
-      </w:r>
-    </w:p>
-    <w:p>
-      <w:pPr>
-        <w:pStyle w:val="ab"/>
+    </w:p>
+    <w:p>
+      <w:pPr>
+        <w:pStyle w:val="ListParagraph"/>
         <w:numPr>
           <w:ilvl w:val="0"/>
           <w:numId w:val="18"/>
@@ -12208,7 +12185,7 @@
     </w:p>
     <w:p>
       <w:pPr>
-        <w:pStyle w:val="ab"/>
+        <w:pStyle w:val="ListParagraph"/>
         <w:numPr>
           <w:ilvl w:val="0"/>
           <w:numId w:val="18"/>
@@ -12496,6 +12473,137 @@
         </w:rPr>
         <w:t xml:space="preserve">האם קיים ברשותך חשבון בנק נוסף? </w:t>
       </w:r>
+      <w:commentRangeStart w:id="20"/>
+      <w:r>
+        <w:rPr>
+          <w:rFonts w:hint="cs"/>
+          <w:b/>
+          <w:bCs/>
+          <w:color w:val="ED7D31" w:themeColor="accent2"/>
+          <w:rtl/>
+        </w:rPr>
+        <w:t xml:space="preserve">כן </w:t>
+      </w:r>
+      <w:commentRangeEnd w:id="20"/>
+      <w:r>
+        <w:rPr>
+          <w:rStyle w:val="CommentReference"/>
+          <w:rtl/>
+        </w:rPr>
+        <w:commentReference w:id="20"/>
+      </w:r>
+      <w:r>
+        <w:rPr>
+          <w:rFonts w:hint="cs"/>
+          <w:b/>
+          <w:bCs/>
+          <w:color w:val="ED7D31" w:themeColor="accent2"/>
+          <w:rtl/>
+        </w:rPr>
+        <w:t>/ לא</w:t>
+      </w:r>
+    </w:p>
+    <w:p>
+      <w:pPr>
+        <w:rPr>
+          <w:b/>
+          <w:bCs/>
+          <w:rtl/>
+        </w:rPr>
+      </w:pPr>
+      <w:r>
+        <w:rPr>
+          <w:rFonts w:hint="cs"/>
+          <w:b/>
+          <w:bCs/>
+          <w:rtl/>
+        </w:rPr>
+        <w:t xml:space="preserve">האם קיים ברשותך קופת גמל? </w:t>
+      </w:r>
+      <w:r>
+        <w:rPr>
+          <w:rFonts w:hint="cs"/>
+          <w:b/>
+          <w:bCs/>
+          <w:color w:val="ED7D31" w:themeColor="accent2"/>
+          <w:rtl/>
+        </w:rPr>
+        <w:t>כן / לא</w:t>
+      </w:r>
+    </w:p>
+    <w:p>
+      <w:pPr>
+        <w:rPr>
+          <w:b/>
+          <w:bCs/>
+          <w:rtl/>
+        </w:rPr>
+      </w:pPr>
+      <w:r>
+        <w:rPr>
+          <w:rFonts w:hint="cs"/>
+          <w:b/>
+          <w:bCs/>
+          <w:rtl/>
+        </w:rPr>
+        <w:t xml:space="preserve">שם הקופה- </w:t>
+      </w:r>
+      <w:r>
+        <w:rPr>
+          <w:rFonts w:hint="cs"/>
+          <w:b/>
+          <w:bCs/>
+          <w:color w:val="FF0000"/>
+          <w:rtl/>
+        </w:rPr>
+        <w:t>טקסט פתוח</w:t>
+      </w:r>
+    </w:p>
+    <w:p>
+      <w:pPr>
+        <w:rPr>
+          <w:b/>
+          <w:bCs/>
+          <w:rtl/>
+        </w:rPr>
+      </w:pPr>
+      <w:r>
+        <w:rPr>
+          <w:rFonts w:hint="cs"/>
+          <w:b/>
+          <w:bCs/>
+          <w:rtl/>
+        </w:rPr>
+        <w:t xml:space="preserve">מספר קופה- </w:t>
+      </w:r>
+      <w:r>
+        <w:rPr>
+          <w:rFonts w:hint="cs"/>
+          <w:b/>
+          <w:bCs/>
+          <w:color w:val="FF0000"/>
+          <w:rtl/>
+        </w:rPr>
+        <w:t>טקסט פתוח</w:t>
+      </w:r>
+    </w:p>
+    <w:p>
+      <w:pPr>
+        <w:rPr>
+          <w:b/>
+          <w:bCs/>
+          <w:rtl/>
+        </w:rPr>
+      </w:pPr>
+      <w:r>
+        <w:rPr>
+          <w:rFonts w:hint="cs"/>
+          <w:b/>
+          <w:bCs/>
+          <w:rtl/>
+        </w:rPr>
+        <w:t xml:space="preserve">האם קיים ברשותך קופה נוספת? </w:t>
+      </w:r>
       <w:commentRangeStart w:id="21"/>
       <w:r>
         <w:rPr>
@@ -12510,7 +12618,7 @@
       <w:commentRangeEnd w:id="21"/>
       <w:r>
         <w:rPr>
-          <w:rStyle w:val="a4"/>
+          <w:rStyle w:val="CommentReference"/>
           <w:rtl/>
         </w:rPr>
         <w:commentReference w:id="21"/>
@@ -12541,7 +12649,7 @@
           <w:bCs/>
           <w:rtl/>
         </w:rPr>
-        <w:t xml:space="preserve">האם קיים ברשותך קופת גמל? </w:t>
+        <w:t xml:space="preserve">האם קיים ברשותך קרן השתלמות? </w:t>
       </w:r>
       <w:r>
         <w:rPr>
@@ -12569,7 +12677,7 @@
           <w:bCs/>
           <w:rtl/>
         </w:rPr>
-        <w:t xml:space="preserve">שם הקופה- </w:t>
+        <w:t xml:space="preserve">שם הקרן- </w:t>
       </w:r>
       <w:r>
         <w:rPr>
@@ -12597,7 +12705,7 @@
           <w:bCs/>
           <w:rtl/>
         </w:rPr>
-        <w:t xml:space="preserve">מספר קופה- </w:t>
+        <w:t xml:space="preserve">מספר הקרן - </w:t>
       </w:r>
       <w:r>
         <w:rPr>
@@ -12625,7 +12733,7 @@
           <w:bCs/>
           <w:rtl/>
         </w:rPr>
-        <w:t xml:space="preserve">האם קיים ברשותך קופה נוספת? </w:t>
+        <w:t xml:space="preserve">האם קיים ברשותך קרן נוספת? </w:t>
       </w:r>
       <w:commentRangeStart w:id="22"/>
       <w:r>
@@ -12641,141 +12749,10 @@
       <w:commentRangeEnd w:id="22"/>
       <w:r>
         <w:rPr>
-          <w:rStyle w:val="a4"/>
+          <w:rStyle w:val="CommentReference"/>
           <w:rtl/>
         </w:rPr>
         <w:commentReference w:id="22"/>
-      </w:r>
-      <w:r>
-        <w:rPr>
-          <w:rFonts w:hint="cs"/>
-          <w:b/>
-          <w:bCs/>
-          <w:color w:val="ED7D31" w:themeColor="accent2"/>
-          <w:rtl/>
-        </w:rPr>
-        <w:t>/ לא</w:t>
-      </w:r>
-    </w:p>
-    <w:p>
-      <w:pPr>
-        <w:rPr>
-          <w:b/>
-          <w:bCs/>
-          <w:rtl/>
-        </w:rPr>
-      </w:pPr>
-      <w:r>
-        <w:rPr>
-          <w:rFonts w:hint="cs"/>
-          <w:b/>
-          <w:bCs/>
-          <w:rtl/>
-        </w:rPr>
-        <w:t xml:space="preserve">האם קיים ברשותך קרן השתלמות? </w:t>
-      </w:r>
-      <w:r>
-        <w:rPr>
-          <w:rFonts w:hint="cs"/>
-          <w:b/>
-          <w:bCs/>
-          <w:color w:val="ED7D31" w:themeColor="accent2"/>
-          <w:rtl/>
-        </w:rPr>
-        <w:t>כן / לא</w:t>
-      </w:r>
-    </w:p>
-    <w:p>
-      <w:pPr>
-        <w:rPr>
-          <w:b/>
-          <w:bCs/>
-          <w:rtl/>
-        </w:rPr>
-      </w:pPr>
-      <w:r>
-        <w:rPr>
-          <w:rFonts w:hint="cs"/>
-          <w:b/>
-          <w:bCs/>
-          <w:rtl/>
-        </w:rPr>
-        <w:t xml:space="preserve">שם הקרן- </w:t>
-      </w:r>
-      <w:r>
-        <w:rPr>
-          <w:rFonts w:hint="cs"/>
-          <w:b/>
-          <w:bCs/>
-          <w:color w:val="FF0000"/>
-          <w:rtl/>
-        </w:rPr>
-        <w:t>טקסט פתוח</w:t>
-      </w:r>
-    </w:p>
-    <w:p>
-      <w:pPr>
-        <w:rPr>
-          <w:b/>
-          <w:bCs/>
-          <w:rtl/>
-        </w:rPr>
-      </w:pPr>
-      <w:r>
-        <w:rPr>
-          <w:rFonts w:hint="cs"/>
-          <w:b/>
-          <w:bCs/>
-          <w:rtl/>
-        </w:rPr>
-        <w:t xml:space="preserve">מספר הקרן - </w:t>
-      </w:r>
-      <w:r>
-        <w:rPr>
-          <w:rFonts w:hint="cs"/>
-          <w:b/>
-          <w:bCs/>
-          <w:color w:val="FF0000"/>
-          <w:rtl/>
-        </w:rPr>
-        <w:t>טקסט פתוח</w:t>
-      </w:r>
-    </w:p>
-    <w:p>
-      <w:pPr>
-        <w:rPr>
-          <w:b/>
-          <w:bCs/>
-          <w:rtl/>
-        </w:rPr>
-      </w:pPr>
-      <w:r>
-        <w:rPr>
-          <w:rFonts w:hint="cs"/>
-          <w:b/>
-          <w:bCs/>
-          <w:rtl/>
-        </w:rPr>
-        <w:t xml:space="preserve">האם קיים ברשותך קרן נוספת? </w:t>
-      </w:r>
-      <w:commentRangeStart w:id="23"/>
-      <w:r>
-        <w:rPr>
-          <w:rFonts w:hint="cs"/>
-          <w:b/>
-          <w:bCs/>
-          <w:color w:val="ED7D31" w:themeColor="accent2"/>
-          <w:rtl/>
-        </w:rPr>
-        <w:t xml:space="preserve">כן </w:t>
-      </w:r>
-      <w:commentRangeEnd w:id="23"/>
-      <w:r>
-        <w:rPr>
-          <w:rStyle w:val="a4"/>
-          <w:rtl/>
-        </w:rPr>
-        <w:commentReference w:id="23"/>
       </w:r>
       <w:r>
         <w:rPr>
@@ -13186,7 +13163,7 @@
         </w:rPr>
         <w:t xml:space="preserve">? </w:t>
       </w:r>
-      <w:commentRangeStart w:id="24"/>
+      <w:commentRangeStart w:id="23"/>
       <w:r>
         <w:rPr>
           <w:rFonts w:hint="cs"/>
@@ -13197,13 +13174,13 @@
         </w:rPr>
         <w:t xml:space="preserve">כן </w:t>
       </w:r>
-      <w:commentRangeEnd w:id="24"/>
-      <w:r>
-        <w:rPr>
-          <w:rStyle w:val="a4"/>
-          <w:rtl/>
-        </w:rPr>
-        <w:commentReference w:id="24"/>
+      <w:commentRangeEnd w:id="23"/>
+      <w:r>
+        <w:rPr>
+          <w:rStyle w:val="CommentReference"/>
+          <w:rtl/>
+        </w:rPr>
+        <w:commentReference w:id="23"/>
       </w:r>
       <w:r>
         <w:rPr>
@@ -13304,7 +13281,7 @@
     </w:p>
     <w:tbl>
       <w:tblPr>
-        <w:tblStyle w:val="a3"/>
+        <w:tblStyle w:val="TableGrid"/>
         <w:tblpPr w:leftFromText="180" w:rightFromText="180" w:vertAnchor="text" w:horzAnchor="margin" w:tblpXSpec="right" w:tblpY="10"/>
         <w:bidiVisual/>
         <w:tblW w:w="0" w:type="auto"/>
@@ -13368,6 +13345,7 @@
     <w:p>
       <w:pPr>
         <w:rPr>
+          <w:rFonts w:hint="cs"/>
           <w:b/>
           <w:bCs/>
           <w:color w:val="70AD47" w:themeColor="accent6"/>
@@ -13750,9 +13728,11 @@
     <w:p>
       <w:pPr>
         <w:rPr>
+          <w:rFonts w:hint="cs"/>
           <w:b/>
           <w:bCs/>
           <w:color w:val="70AD47" w:themeColor="accent6"/>
+          <w:rtl/>
         </w:rPr>
       </w:pPr>
     </w:p>
@@ -13769,18 +13749,18 @@
 </file>
 
 <file path=word/comments.xml><?xml version="1.0" encoding="utf-8"?>
-<w:comments xmlns:wpc="http://schemas.microsoft.com/office/word/2010/wordprocessingCanvas" xmlns:cx="http://schemas.microsoft.com/office/drawing/2014/chartex" xmlns:mc="http://schemas.openxmlformats.org/markup-compatibility/2006" xmlns:o="urn:schemas-microsoft-com:office:office" xmlns:r="http://schemas.openxmlformats.org/officeDocument/2006/relationships" xmlns:m="http://schemas.openxmlformats.org/officeDocument/2006/math" xmlns:v="urn:schemas-microsoft-com:vml" xmlns:wp14="http://schemas.microsoft.com/office/word/2010/wordprocessingDrawing" xmlns:wp="http://schemas.openxmlformats.org/drawingml/2006/wordprocessingDrawing" xmlns:w10="urn:schemas-microsoft-com:office:word" xmlns:w="http://schemas.openxmlformats.org/wordprocessingml/2006/main" xmlns:w14="http://schemas.microsoft.com/office/word/2010/wordml" xmlns:w15="http://schemas.microsoft.com/office/word/2012/wordml" xmlns:w16se="http://schemas.microsoft.com/office/word/2015/wordml/symex" xmlns:wpg="http://schemas.microsoft.com/office/word/2010/wordprocessingGroup" xmlns:wpi="http://schemas.microsoft.com/office/word/2010/wordprocessingInk" xmlns:wne="http://schemas.microsoft.com/office/word/2006/wordml" xmlns:wps="http://schemas.microsoft.com/office/word/2010/wordprocessingShape" mc:Ignorable="w14 w15 w16se wp14">
+<w:comments xmlns:wpc="http://schemas.microsoft.com/office/word/2010/wordprocessingCanvas" xmlns:cx="http://schemas.microsoft.com/office/drawing/2014/chartex" xmlns:cx1="http://schemas.microsoft.com/office/drawing/2015/9/8/chartex" xmlns:cx2="http://schemas.microsoft.com/office/drawing/2015/10/21/chartex" xmlns:cx3="http://schemas.microsoft.com/office/drawing/2016/5/9/chartex" xmlns:cx4="http://schemas.microsoft.com/office/drawing/2016/5/10/chartex" xmlns:cx5="http://schemas.microsoft.com/office/drawing/2016/5/11/chartex" xmlns:cx6="http://schemas.microsoft.com/office/drawing/2016/5/12/chartex" xmlns:cx7="http://schemas.microsoft.com/office/drawing/2016/5/13/chartex" xmlns:cx8="http://schemas.microsoft.com/office/drawing/2016/5/14/chartex" xmlns:mc="http://schemas.openxmlformats.org/markup-compatibility/2006" xmlns:aink="http://schemas.microsoft.com/office/drawing/2016/ink" xmlns:am3d="http://schemas.microsoft.com/office/drawing/2017/model3d" xmlns:o="urn:schemas-microsoft-com:office:office" xmlns:oel="http://schemas.microsoft.com/office/2019/extlst" xmlns:r="http://schemas.openxmlformats.org/officeDocument/2006/relationships" xmlns:m="http://schemas.openxmlformats.org/officeDocument/2006/math" xmlns:v="urn:schemas-microsoft-com:vml" xmlns:wp14="http://schemas.microsoft.com/office/word/2010/wordprocessingDrawing" xmlns:wp="http://schemas.openxmlformats.org/drawingml/2006/wordprocessingDrawing" xmlns:w10="urn:schemas-microsoft-com:office:word" xmlns:w="http://schemas.openxmlformats.org/wordprocessingml/2006/main" xmlns:w14="http://schemas.microsoft.com/office/word/2010/wordml" xmlns:w15="http://schemas.microsoft.com/office/word/2012/wordml" xmlns:w16cex="http://schemas.microsoft.com/office/word/2018/wordml/cex" xmlns:w16cid="http://schemas.microsoft.com/office/word/2016/wordml/cid" xmlns:w16="http://schemas.microsoft.com/office/word/2018/wordml" xmlns:w16sdtdh="http://schemas.microsoft.com/office/word/2020/wordml/sdtdatahash" xmlns:w16se="http://schemas.microsoft.com/office/word/2015/wordml/symex" xmlns:wpg="http://schemas.microsoft.com/office/word/2010/wordprocessingGroup" xmlns:wpi="http://schemas.microsoft.com/office/word/2010/wordprocessingInk" xmlns:wne="http://schemas.microsoft.com/office/word/2006/wordml" xmlns:wps="http://schemas.microsoft.com/office/word/2010/wordprocessingShape" mc:Ignorable="w14 w15 w16se w16cid w16 w16cex w16sdtdh wp14">
   <w:comment w:id="0" w:author="חשבון Microsoft" w:date="2022-07-13T16:15:00Z" w:initials="חM">
     <w:p>
       <w:pPr>
-        <w:pStyle w:val="a5"/>
-        <w:rPr>
-          <w:rtl/>
-        </w:rPr>
-      </w:pPr>
-      <w:r>
-        <w:rPr>
-          <w:rStyle w:val="a4"/>
+        <w:pStyle w:val="CommentText"/>
+        <w:rPr>
+          <w:rtl/>
+        </w:rPr>
+      </w:pPr>
+      <w:r>
+        <w:rPr>
+          <w:rStyle w:val="CommentReference"/>
         </w:rPr>
         <w:annotationRef/>
       </w:r>
@@ -13801,18 +13781,18 @@
     </w:p>
     <w:p>
       <w:pPr>
-        <w:pStyle w:val="a5"/>
+        <w:pStyle w:val="CommentText"/>
       </w:pPr>
     </w:p>
   </w:comment>
   <w:comment w:id="1" w:author="חשבון Microsoft" w:date="2022-11-28T21:17:00Z" w:initials="חM">
     <w:p>
       <w:pPr>
-        <w:pStyle w:val="a5"/>
-      </w:pPr>
-      <w:r>
-        <w:rPr>
-          <w:rStyle w:val="a4"/>
+        <w:pStyle w:val="CommentText"/>
+      </w:pPr>
+      <w:r>
+        <w:rPr>
+          <w:rStyle w:val="CommentReference"/>
         </w:rPr>
         <w:annotationRef/>
       </w:r>
@@ -13828,11 +13808,11 @@
   <w:comment w:id="2" w:author="חשבון Microsoft" w:date="2022-07-13T16:16:00Z" w:initials="חM">
     <w:p>
       <w:pPr>
-        <w:pStyle w:val="a5"/>
-      </w:pPr>
-      <w:r>
-        <w:rPr>
-          <w:rStyle w:val="a4"/>
+        <w:pStyle w:val="CommentText"/>
+      </w:pPr>
+      <w:r>
+        <w:rPr>
+          <w:rStyle w:val="CommentReference"/>
         </w:rPr>
         <w:annotationRef/>
       </w:r>
@@ -13918,7 +13898,7 @@
   <w:comment w:id="3" w:author="חשבון Microsoft" w:date="2022-07-13T16:17:00Z" w:initials="חM">
     <w:p>
       <w:pPr>
-        <w:pStyle w:val="a5"/>
+        <w:pStyle w:val="CommentText"/>
         <w:numPr>
           <w:ilvl w:val="0"/>
           <w:numId w:val="1"/>
@@ -13926,7 +13906,7 @@
       </w:pPr>
       <w:r>
         <w:rPr>
-          <w:rStyle w:val="a4"/>
+          <w:rStyle w:val="CommentReference"/>
         </w:rPr>
         <w:annotationRef/>
       </w:r>
@@ -13942,11 +13922,11 @@
   <w:comment w:id="4" w:author="חשבון Microsoft" w:date="2022-07-13T16:17:00Z" w:initials="חM">
     <w:p>
       <w:pPr>
-        <w:pStyle w:val="a5"/>
-      </w:pPr>
-      <w:r>
-        <w:rPr>
-          <w:rStyle w:val="a4"/>
+        <w:pStyle w:val="CommentText"/>
+      </w:pPr>
+      <w:r>
+        <w:rPr>
+          <w:rStyle w:val="CommentReference"/>
         </w:rPr>
         <w:annotationRef/>
       </w:r>
@@ -13976,11 +13956,11 @@
   <w:comment w:id="5" w:author="חשבון Microsoft" w:date="2022-07-13T16:30:00Z" w:initials="חM">
     <w:p>
       <w:pPr>
-        <w:pStyle w:val="a5"/>
-      </w:pPr>
-      <w:r>
-        <w:rPr>
-          <w:rStyle w:val="a4"/>
+        <w:pStyle w:val="CommentText"/>
+      </w:pPr>
+      <w:r>
+        <w:rPr>
+          <w:rStyle w:val="CommentReference"/>
         </w:rPr>
         <w:annotationRef/>
       </w:r>
@@ -13996,11 +13976,11 @@
   <w:comment w:id="6" w:author="חשבון Microsoft" w:date="2022-07-13T16:30:00Z" w:initials="חM">
     <w:p>
       <w:pPr>
-        <w:pStyle w:val="a5"/>
-      </w:pPr>
-      <w:r>
-        <w:rPr>
-          <w:rStyle w:val="a4"/>
+        <w:pStyle w:val="CommentText"/>
+      </w:pPr>
+      <w:r>
+        <w:rPr>
+          <w:rStyle w:val="CommentReference"/>
         </w:rPr>
         <w:annotationRef/>
       </w:r>
@@ -14016,11 +13996,11 @@
   <w:comment w:id="7" w:author="חשבון Microsoft" w:date="2022-07-13T16:31:00Z" w:initials="חM">
     <w:p>
       <w:pPr>
-        <w:pStyle w:val="a5"/>
-      </w:pPr>
-      <w:r>
-        <w:rPr>
-          <w:rStyle w:val="a4"/>
+        <w:pStyle w:val="CommentText"/>
+      </w:pPr>
+      <w:r>
+        <w:rPr>
+          <w:rStyle w:val="CommentReference"/>
         </w:rPr>
         <w:annotationRef/>
       </w:r>
@@ -14036,11 +14016,11 @@
   <w:comment w:id="8" w:author="חשבון Microsoft" w:date="2022-07-13T16:31:00Z" w:initials="חM">
     <w:p>
       <w:pPr>
-        <w:pStyle w:val="a5"/>
-      </w:pPr>
-      <w:r>
-        <w:rPr>
-          <w:rStyle w:val="a4"/>
+        <w:pStyle w:val="CommentText"/>
+      </w:pPr>
+      <w:r>
+        <w:rPr>
+          <w:rStyle w:val="CommentReference"/>
         </w:rPr>
         <w:annotationRef/>
       </w:r>
@@ -14056,11 +14036,11 @@
   <w:comment w:id="9" w:author="חשבון Microsoft" w:date="2022-07-13T16:31:00Z" w:initials="חM">
     <w:p>
       <w:pPr>
-        <w:pStyle w:val="a5"/>
-      </w:pPr>
-      <w:r>
-        <w:rPr>
-          <w:rStyle w:val="a4"/>
+        <w:pStyle w:val="CommentText"/>
+      </w:pPr>
+      <w:r>
+        <w:rPr>
+          <w:rStyle w:val="CommentReference"/>
         </w:rPr>
         <w:annotationRef/>
       </w:r>
@@ -14076,11 +14056,11 @@
   <w:comment w:id="10" w:author="חשבון Microsoft" w:date="2022-07-17T17:34:00Z" w:initials="חM">
     <w:p>
       <w:pPr>
-        <w:pStyle w:val="a5"/>
-      </w:pPr>
-      <w:r>
-        <w:rPr>
-          <w:rStyle w:val="a4"/>
+        <w:pStyle w:val="CommentText"/>
+      </w:pPr>
+      <w:r>
+        <w:rPr>
+          <w:rStyle w:val="CommentReference"/>
         </w:rPr>
         <w:annotationRef/>
       </w:r>
@@ -14096,11 +14076,11 @@
   <w:comment w:id="11" w:author="חשבון Microsoft" w:date="2022-07-17T17:35:00Z" w:initials="חM">
     <w:p>
       <w:pPr>
-        <w:pStyle w:val="a5"/>
-      </w:pPr>
-      <w:r>
-        <w:rPr>
-          <w:rStyle w:val="a4"/>
+        <w:pStyle w:val="CommentText"/>
+      </w:pPr>
+      <w:r>
+        <w:rPr>
+          <w:rStyle w:val="CommentReference"/>
         </w:rPr>
         <w:annotationRef/>
       </w:r>
@@ -14116,11 +14096,11 @@
   <w:comment w:id="12" w:author="חשבון Microsoft" w:date="2022-07-17T17:35:00Z" w:initials="חM">
     <w:p>
       <w:pPr>
-        <w:pStyle w:val="a5"/>
-      </w:pPr>
-      <w:r>
-        <w:rPr>
-          <w:rStyle w:val="a4"/>
+        <w:pStyle w:val="CommentText"/>
+      </w:pPr>
+      <w:r>
+        <w:rPr>
+          <w:rStyle w:val="CommentReference"/>
         </w:rPr>
         <w:annotationRef/>
       </w:r>
@@ -14136,11 +14116,11 @@
   <w:comment w:id="13" w:author="חשבון Microsoft" w:date="2022-07-17T17:36:00Z" w:initials="חM">
     <w:p>
       <w:pPr>
-        <w:pStyle w:val="a5"/>
-      </w:pPr>
-      <w:r>
-        <w:rPr>
-          <w:rStyle w:val="a4"/>
+        <w:pStyle w:val="CommentText"/>
+      </w:pPr>
+      <w:r>
+        <w:rPr>
+          <w:rStyle w:val="CommentReference"/>
         </w:rPr>
         <w:annotationRef/>
       </w:r>
@@ -14156,11 +14136,11 @@
   <w:comment w:id="14" w:author="חשבון Microsoft" w:date="2022-07-17T17:36:00Z" w:initials="חM">
     <w:p>
       <w:pPr>
-        <w:pStyle w:val="a5"/>
-      </w:pPr>
-      <w:r>
-        <w:rPr>
-          <w:rStyle w:val="a4"/>
+        <w:pStyle w:val="CommentText"/>
+      </w:pPr>
+      <w:r>
+        <w:rPr>
+          <w:rStyle w:val="CommentReference"/>
         </w:rPr>
         <w:annotationRef/>
       </w:r>
@@ -14176,11 +14156,11 @@
   <w:comment w:id="15" w:author="חשבון Microsoft" w:date="2022-07-17T17:37:00Z" w:initials="חM">
     <w:p>
       <w:pPr>
-        <w:pStyle w:val="a5"/>
-      </w:pPr>
-      <w:r>
-        <w:rPr>
-          <w:rStyle w:val="a4"/>
+        <w:pStyle w:val="CommentText"/>
+      </w:pPr>
+      <w:r>
+        <w:rPr>
+          <w:rStyle w:val="CommentReference"/>
         </w:rPr>
         <w:annotationRef/>
       </w:r>
@@ -14196,11 +14176,11 @@
   <w:comment w:id="16" w:author="חשבון Microsoft" w:date="2022-07-17T17:39:00Z" w:initials="חM">
     <w:p>
       <w:pPr>
-        <w:pStyle w:val="a5"/>
-      </w:pPr>
-      <w:r>
-        <w:rPr>
-          <w:rStyle w:val="a4"/>
+        <w:pStyle w:val="CommentText"/>
+      </w:pPr>
+      <w:r>
+        <w:rPr>
+          <w:rStyle w:val="CommentReference"/>
         </w:rPr>
         <w:annotationRef/>
       </w:r>
@@ -14219,7 +14199,7 @@
   <w:comment w:id="17" w:author="חשבון Microsoft" w:date="2022-07-17T17:59:00Z" w:initials="חM">
     <w:p>
       <w:pPr>
-        <w:pStyle w:val="a5"/>
+        <w:pStyle w:val="CommentText"/>
         <w:rPr>
           <w:b/>
           <w:bCs/>
@@ -14229,7 +14209,7 @@
       </w:pPr>
       <w:r>
         <w:rPr>
-          <w:rStyle w:val="a4"/>
+          <w:rStyle w:val="CommentReference"/>
         </w:rPr>
         <w:annotationRef/>
       </w:r>
@@ -14246,7 +14226,7 @@
     </w:p>
     <w:p>
       <w:pPr>
-        <w:pStyle w:val="a5"/>
+        <w:pStyle w:val="CommentText"/>
       </w:pPr>
       <w:r>
         <w:rPr>
@@ -14303,11 +14283,11 @@
   <w:comment w:id="18" w:author="חשבון Microsoft" w:date="2022-11-28T21:20:00Z" w:initials="חM">
     <w:p>
       <w:pPr>
-        <w:pStyle w:val="a5"/>
-      </w:pPr>
-      <w:r>
-        <w:rPr>
-          <w:rStyle w:val="a4"/>
+        <w:pStyle w:val="CommentText"/>
+      </w:pPr>
+      <w:r>
+        <w:rPr>
+          <w:rStyle w:val="CommentReference"/>
         </w:rPr>
         <w:annotationRef/>
       </w:r>
@@ -14323,14 +14303,14 @@
   <w:comment w:id="19" w:author="חשבון Microsoft" w:date="2022-11-28T21:22:00Z" w:initials="חM">
     <w:p>
       <w:pPr>
-        <w:pStyle w:val="a5"/>
-        <w:rPr>
-          <w:rtl/>
-        </w:rPr>
-      </w:pPr>
-      <w:r>
-        <w:rPr>
-          <w:rStyle w:val="a4"/>
+        <w:pStyle w:val="CommentText"/>
+        <w:rPr>
+          <w:rtl/>
+        </w:rPr>
+      </w:pPr>
+      <w:r>
+        <w:rPr>
+          <w:rStyle w:val="CommentReference"/>
         </w:rPr>
         <w:annotationRef/>
       </w:r>
@@ -14357,21 +14337,21 @@
     </w:p>
     <w:p>
       <w:pPr>
-        <w:pStyle w:val="a5"/>
+        <w:pStyle w:val="CommentText"/>
       </w:pPr>
     </w:p>
   </w:comment>
-  <w:comment w:id="21" w:author="חשבון Microsoft" w:date="2022-11-28T21:39:00Z" w:initials="חM">
-    <w:p>
-      <w:pPr>
-        <w:pStyle w:val="a5"/>
-        <w:rPr>
-          <w:rtl/>
-        </w:rPr>
-      </w:pPr>
-      <w:r>
-        <w:rPr>
-          <w:rStyle w:val="a4"/>
+  <w:comment w:id="20" w:author="חשבון Microsoft" w:date="2022-11-28T21:39:00Z" w:initials="חM">
+    <w:p>
+      <w:pPr>
+        <w:pStyle w:val="CommentText"/>
+        <w:rPr>
+          <w:rtl/>
+        </w:rPr>
+      </w:pPr>
+      <w:r>
+        <w:rPr>
+          <w:rStyle w:val="CommentReference"/>
         </w:rPr>
         <w:annotationRef/>
       </w:r>
@@ -14385,18 +14365,38 @@
     </w:p>
     <w:p>
       <w:pPr>
-        <w:pStyle w:val="a5"/>
-      </w:pPr>
+        <w:pStyle w:val="CommentText"/>
+      </w:pPr>
+    </w:p>
+  </w:comment>
+  <w:comment w:id="21" w:author="חשבון Microsoft" w:date="2022-11-28T21:40:00Z" w:initials="חM">
+    <w:p>
+      <w:pPr>
+        <w:pStyle w:val="CommentText"/>
+      </w:pPr>
+      <w:r>
+        <w:rPr>
+          <w:rStyle w:val="CommentReference"/>
+        </w:rPr>
+        <w:annotationRef/>
+      </w:r>
+      <w:r>
+        <w:rPr>
+          <w:rFonts w:hint="cs"/>
+          <w:rtl/>
+        </w:rPr>
+        <w:t>שם / מספר קופה</w:t>
+      </w:r>
     </w:p>
   </w:comment>
   <w:comment w:id="22" w:author="חשבון Microsoft" w:date="2022-11-28T21:40:00Z" w:initials="חM">
     <w:p>
       <w:pPr>
-        <w:pStyle w:val="a5"/>
-      </w:pPr>
-      <w:r>
-        <w:rPr>
-          <w:rStyle w:val="a4"/>
+        <w:pStyle w:val="CommentText"/>
+      </w:pPr>
+      <w:r>
+        <w:rPr>
+          <w:rStyle w:val="CommentReference"/>
         </w:rPr>
         <w:annotationRef/>
       </w:r>
@@ -14409,34 +14409,14 @@
       </w:r>
     </w:p>
   </w:comment>
-  <w:comment w:id="23" w:author="חשבון Microsoft" w:date="2022-11-28T21:40:00Z" w:initials="חM">
-    <w:p>
-      <w:pPr>
-        <w:pStyle w:val="a5"/>
-      </w:pPr>
-      <w:r>
-        <w:rPr>
-          <w:rStyle w:val="a4"/>
-        </w:rPr>
-        <w:annotationRef/>
-      </w:r>
-      <w:r>
-        <w:rPr>
-          <w:rFonts w:hint="cs"/>
-          <w:rtl/>
-        </w:rPr>
-        <w:t>שם / מספר קופה</w:t>
-      </w:r>
-    </w:p>
-  </w:comment>
-  <w:comment w:id="24" w:author="חשבון Microsoft" w:date="2022-11-28T21:42:00Z" w:initials="חM">
-    <w:p>
-      <w:pPr>
-        <w:pStyle w:val="a5"/>
-      </w:pPr>
-      <w:r>
-        <w:rPr>
-          <w:rStyle w:val="a4"/>
+  <w:comment w:id="23" w:author="חשבון Microsoft" w:date="2022-11-28T21:42:00Z" w:initials="חM">
+    <w:p>
+      <w:pPr>
+        <w:pStyle w:val="CommentText"/>
+      </w:pPr>
+      <w:r>
+        <w:rPr>
+          <w:rStyle w:val="CommentReference"/>
         </w:rPr>
         <w:annotationRef/>
       </w:r>
@@ -14453,7 +14433,7 @@
 </file>
 
 <file path=word/commentsExtended.xml><?xml version="1.0" encoding="utf-8"?>
-<w15:commentsEx xmlns:wpc="http://schemas.microsoft.com/office/word/2010/wordprocessingCanvas" xmlns:cx="http://schemas.microsoft.com/office/drawing/2014/chartex" xmlns:mc="http://schemas.openxmlformats.org/markup-compatibility/2006" xmlns:o="urn:schemas-microsoft-com:office:office" xmlns:r="http://schemas.openxmlformats.org/officeDocument/2006/relationships" xmlns:m="http://schemas.openxmlformats.org/officeDocument/2006/math" xmlns:v="urn:schemas-microsoft-com:vml" xmlns:wp14="http://schemas.microsoft.com/office/word/2010/wordprocessingDrawing" xmlns:wp="http://schemas.openxmlformats.org/drawingml/2006/wordprocessingDrawing" xmlns:w10="urn:schemas-microsoft-com:office:word" xmlns:w="http://schemas.openxmlformats.org/wordprocessingml/2006/main" xmlns:w14="http://schemas.microsoft.com/office/word/2010/wordml" xmlns:w15="http://schemas.microsoft.com/office/word/2012/wordml" xmlns:w16se="http://schemas.microsoft.com/office/word/2015/wordml/symex" xmlns:wpg="http://schemas.microsoft.com/office/word/2010/wordprocessingGroup" xmlns:wpi="http://schemas.microsoft.com/office/word/2010/wordprocessingInk" xmlns:wne="http://schemas.microsoft.com/office/word/2006/wordml" xmlns:wps="http://schemas.microsoft.com/office/word/2010/wordprocessingShape" mc:Ignorable="w14 w15 w16se wp14">
+<w15:commentsEx xmlns:wpc="http://schemas.microsoft.com/office/word/2010/wordprocessingCanvas" xmlns:cx="http://schemas.microsoft.com/office/drawing/2014/chartex" xmlns:cx1="http://schemas.microsoft.com/office/drawing/2015/9/8/chartex" xmlns:cx2="http://schemas.microsoft.com/office/drawing/2015/10/21/chartex" xmlns:cx3="http://schemas.microsoft.com/office/drawing/2016/5/9/chartex" xmlns:cx4="http://schemas.microsoft.com/office/drawing/2016/5/10/chartex" xmlns:cx5="http://schemas.microsoft.com/office/drawing/2016/5/11/chartex" xmlns:cx6="http://schemas.microsoft.com/office/drawing/2016/5/12/chartex" xmlns:cx7="http://schemas.microsoft.com/office/drawing/2016/5/13/chartex" xmlns:cx8="http://schemas.microsoft.com/office/drawing/2016/5/14/chartex" xmlns:mc="http://schemas.openxmlformats.org/markup-compatibility/2006" xmlns:aink="http://schemas.microsoft.com/office/drawing/2016/ink" xmlns:am3d="http://schemas.microsoft.com/office/drawing/2017/model3d" xmlns:o="urn:schemas-microsoft-com:office:office" xmlns:oel="http://schemas.microsoft.com/office/2019/extlst" xmlns:r="http://schemas.openxmlformats.org/officeDocument/2006/relationships" xmlns:m="http://schemas.openxmlformats.org/officeDocument/2006/math" xmlns:v="urn:schemas-microsoft-com:vml" xmlns:wp14="http://schemas.microsoft.com/office/word/2010/wordprocessingDrawing" xmlns:wp="http://schemas.openxmlformats.org/drawingml/2006/wordprocessingDrawing" xmlns:w10="urn:schemas-microsoft-com:office:word" xmlns:w="http://schemas.openxmlformats.org/wordprocessingml/2006/main" xmlns:w14="http://schemas.microsoft.com/office/word/2010/wordml" xmlns:w15="http://schemas.microsoft.com/office/word/2012/wordml" xmlns:w16cex="http://schemas.microsoft.com/office/word/2018/wordml/cex" xmlns:w16cid="http://schemas.microsoft.com/office/word/2016/wordml/cid" xmlns:w16="http://schemas.microsoft.com/office/word/2018/wordml" xmlns:w16sdtdh="http://schemas.microsoft.com/office/word/2020/wordml/sdtdatahash" xmlns:w16se="http://schemas.microsoft.com/office/word/2015/wordml/symex" xmlns:wpg="http://schemas.microsoft.com/office/word/2010/wordprocessingGroup" xmlns:wpi="http://schemas.microsoft.com/office/word/2010/wordprocessingInk" xmlns:wne="http://schemas.microsoft.com/office/word/2006/wordml" xmlns:wps="http://schemas.microsoft.com/office/word/2010/wordprocessingShape" mc:Ignorable="w14 w15 w16se w16cid w16 w16cex w16sdtdh wp14">
   <w15:commentEx w15:paraId="16600E43" w15:done="0"/>
   <w15:commentEx w15:paraId="75A1A47D" w15:done="0"/>
   <w15:commentEx w15:paraId="7E0FDD1A" w15:done="0"/>
@@ -14481,8 +14461,37 @@
 </w15:commentsEx>
 </file>
 
+<file path=word/commentsIds.xml><?xml version="1.0" encoding="utf-8"?>
+<w16cid:commentsIds xmlns:wpc="http://schemas.microsoft.com/office/word/2010/wordprocessingCanvas" xmlns:cx="http://schemas.microsoft.com/office/drawing/2014/chartex" xmlns:cx1="http://schemas.microsoft.com/office/drawing/2015/9/8/chartex" xmlns:cx2="http://schemas.microsoft.com/office/drawing/2015/10/21/chartex" xmlns:cx3="http://schemas.microsoft.com/office/drawing/2016/5/9/chartex" xmlns:cx4="http://schemas.microsoft.com/office/drawing/2016/5/10/chartex" xmlns:cx5="http://schemas.microsoft.com/office/drawing/2016/5/11/chartex" xmlns:cx6="http://schemas.microsoft.com/office/drawing/2016/5/12/chartex" xmlns:cx7="http://schemas.microsoft.com/office/drawing/2016/5/13/chartex" xmlns:cx8="http://schemas.microsoft.com/office/drawing/2016/5/14/chartex" xmlns:mc="http://schemas.openxmlformats.org/markup-compatibility/2006" xmlns:aink="http://schemas.microsoft.com/office/drawing/2016/ink" xmlns:am3d="http://schemas.microsoft.com/office/drawing/2017/model3d" xmlns:o="urn:schemas-microsoft-com:office:office" xmlns:oel="http://schemas.microsoft.com/office/2019/extlst" xmlns:r="http://schemas.openxmlformats.org/officeDocument/2006/relationships" xmlns:m="http://schemas.openxmlformats.org/officeDocument/2006/math" xmlns:v="urn:schemas-microsoft-com:vml" xmlns:wp14="http://schemas.microsoft.com/office/word/2010/wordprocessingDrawing" xmlns:wp="http://schemas.openxmlformats.org/drawingml/2006/wordprocessingDrawing" xmlns:w10="urn:schemas-microsoft-com:office:word" xmlns:w="http://schemas.openxmlformats.org/wordprocessingml/2006/main" xmlns:w14="http://schemas.microsoft.com/office/word/2010/wordml" xmlns:w15="http://schemas.microsoft.com/office/word/2012/wordml" xmlns:w16cex="http://schemas.microsoft.com/office/word/2018/wordml/cex" xmlns:w16cid="http://schemas.microsoft.com/office/word/2016/wordml/cid" xmlns:w16="http://schemas.microsoft.com/office/word/2018/wordml" xmlns:w16sdtdh="http://schemas.microsoft.com/office/word/2020/wordml/sdtdatahash" xmlns:w16se="http://schemas.microsoft.com/office/word/2015/wordml/symex" xmlns:wpg="http://schemas.microsoft.com/office/word/2010/wordprocessingGroup" xmlns:wpi="http://schemas.microsoft.com/office/word/2010/wordprocessingInk" xmlns:wne="http://schemas.microsoft.com/office/word/2006/wordml" xmlns:wps="http://schemas.microsoft.com/office/word/2010/wordprocessingShape" mc:Ignorable="w14 w15 w16se w16cid w16 w16cex w16sdtdh wp14">
+  <w16cid:commentId w16cid:paraId="16600E43" w16cid:durableId="41EA9B21"/>
+  <w16cid:commentId w16cid:paraId="75A1A47D" w16cid:durableId="5E56E776"/>
+  <w16cid:commentId w16cid:paraId="7E0FDD1A" w16cid:durableId="5865CBED"/>
+  <w16cid:commentId w16cid:paraId="41A23A90" w16cid:durableId="3F7A9C5E"/>
+  <w16cid:commentId w16cid:paraId="07AD7391" w16cid:durableId="3075B789"/>
+  <w16cid:commentId w16cid:paraId="24373F92" w16cid:durableId="50C15AAF"/>
+  <w16cid:commentId w16cid:paraId="768E78DC" w16cid:durableId="49DCE9A4"/>
+  <w16cid:commentId w16cid:paraId="52BF924C" w16cid:durableId="22800505"/>
+  <w16cid:commentId w16cid:paraId="1A5C498D" w16cid:durableId="7C193133"/>
+  <w16cid:commentId w16cid:paraId="617E54D4" w16cid:durableId="156E7EDF"/>
+  <w16cid:commentId w16cid:paraId="56CDBD67" w16cid:durableId="58F6CC2B"/>
+  <w16cid:commentId w16cid:paraId="13C68487" w16cid:durableId="7F6C99B9"/>
+  <w16cid:commentId w16cid:paraId="37EA09DF" w16cid:durableId="4F30E8C5"/>
+  <w16cid:commentId w16cid:paraId="5BA3DA18" w16cid:durableId="6E1B7E7F"/>
+  <w16cid:commentId w16cid:paraId="50F52933" w16cid:durableId="1AA0BD2A"/>
+  <w16cid:commentId w16cid:paraId="1856F4D4" w16cid:durableId="1410A9E8"/>
+  <w16cid:commentId w16cid:paraId="4C69B812" w16cid:durableId="58B6966C"/>
+  <w16cid:commentId w16cid:paraId="3544AA30" w16cid:durableId="69277129"/>
+  <w16cid:commentId w16cid:paraId="143675F0" w16cid:durableId="43F5CC33"/>
+  <w16cid:commentId w16cid:paraId="46A976A6" w16cid:durableId="47ED6530"/>
+  <w16cid:commentId w16cid:paraId="5E2AB838" w16cid:durableId="7B156A7B"/>
+  <w16cid:commentId w16cid:paraId="420EF12D" w16cid:durableId="28C2665C"/>
+  <w16cid:commentId w16cid:paraId="1C42B286" w16cid:durableId="4BA40137"/>
+  <w16cid:commentId w16cid:paraId="50858F0D" w16cid:durableId="49B2F49C"/>
+</w16cid:commentsIds>
+</file>
+
 <file path=word/numbering.xml><?xml version="1.0" encoding="utf-8"?>
-<w:numbering xmlns:wpc="http://schemas.microsoft.com/office/word/2010/wordprocessingCanvas" xmlns:cx="http://schemas.microsoft.com/office/drawing/2014/chartex" xmlns:mc="http://schemas.openxmlformats.org/markup-compatibility/2006" xmlns:o="urn:schemas-microsoft-com:office:office" xmlns:r="http://schemas.openxmlformats.org/officeDocument/2006/relationships" xmlns:m="http://schemas.openxmlformats.org/officeDocument/2006/math" xmlns:v="urn:schemas-microsoft-com:vml" xmlns:wp14="http://schemas.microsoft.com/office/word/2010/wordprocessingDrawing" xmlns:wp="http://schemas.openxmlformats.org/drawingml/2006/wordprocessingDrawing" xmlns:w10="urn:schemas-microsoft-com:office:word" xmlns:w="http://schemas.openxmlformats.org/wordprocessingml/2006/main" xmlns:w14="http://schemas.microsoft.com/office/word/2010/wordml" xmlns:w15="http://schemas.microsoft.com/office/word/2012/wordml" xmlns:w16se="http://schemas.microsoft.com/office/word/2015/wordml/symex" xmlns:wpg="http://schemas.microsoft.com/office/word/2010/wordprocessingGroup" xmlns:wpi="http://schemas.microsoft.com/office/word/2010/wordprocessingInk" xmlns:wne="http://schemas.microsoft.com/office/word/2006/wordml" xmlns:wps="http://schemas.microsoft.com/office/word/2010/wordprocessingShape" mc:Ignorable="w14 w15 w16se wp14">
+<w:numbering xmlns:wpc="http://schemas.microsoft.com/office/word/2010/wordprocessingCanvas" xmlns:cx="http://schemas.microsoft.com/office/drawing/2014/chartex" xmlns:cx1="http://schemas.microsoft.com/office/drawing/2015/9/8/chartex" xmlns:cx2="http://schemas.microsoft.com/office/drawing/2015/10/21/chartex" xmlns:cx3="http://schemas.microsoft.com/office/drawing/2016/5/9/chartex" xmlns:cx4="http://schemas.microsoft.com/office/drawing/2016/5/10/chartex" xmlns:cx5="http://schemas.microsoft.com/office/drawing/2016/5/11/chartex" xmlns:cx6="http://schemas.microsoft.com/office/drawing/2016/5/12/chartex" xmlns:cx7="http://schemas.microsoft.com/office/drawing/2016/5/13/chartex" xmlns:cx8="http://schemas.microsoft.com/office/drawing/2016/5/14/chartex" xmlns:mc="http://schemas.openxmlformats.org/markup-compatibility/2006" xmlns:aink="http://schemas.microsoft.com/office/drawing/2016/ink" xmlns:am3d="http://schemas.microsoft.com/office/drawing/2017/model3d" xmlns:o="urn:schemas-microsoft-com:office:office" xmlns:oel="http://schemas.microsoft.com/office/2019/extlst" xmlns:r="http://schemas.openxmlformats.org/officeDocument/2006/relationships" xmlns:m="http://schemas.openxmlformats.org/officeDocument/2006/math" xmlns:v="urn:schemas-microsoft-com:vml" xmlns:wp14="http://schemas.microsoft.com/office/word/2010/wordprocessingDrawing" xmlns:wp="http://schemas.openxmlformats.org/drawingml/2006/wordprocessingDrawing" xmlns:w10="urn:schemas-microsoft-com:office:word" xmlns:w="http://schemas.openxmlformats.org/wordprocessingml/2006/main" xmlns:w14="http://schemas.microsoft.com/office/word/2010/wordml" xmlns:w15="http://schemas.microsoft.com/office/word/2012/wordml" xmlns:w16cex="http://schemas.microsoft.com/office/word/2018/wordml/cex" xmlns:w16cid="http://schemas.microsoft.com/office/word/2016/wordml/cid" xmlns:w16="http://schemas.microsoft.com/office/word/2018/wordml" xmlns:w16sdtdh="http://schemas.microsoft.com/office/word/2020/wordml/sdtdatahash" xmlns:w16se="http://schemas.microsoft.com/office/word/2015/wordml/symex" xmlns:wpg="http://schemas.microsoft.com/office/word/2010/wordprocessingGroup" xmlns:wpi="http://schemas.microsoft.com/office/word/2010/wordprocessingInk" xmlns:wne="http://schemas.microsoft.com/office/word/2006/wordml" xmlns:wps="http://schemas.microsoft.com/office/word/2010/wordprocessingShape" mc:Ignorable="w14 w15 w16se w16cid w16 w16cex w16sdtdh wp14">
   <w:abstractNum w:abstractNumId="0" w15:restartNumberingAfterBreak="0">
     <w:nsid w:val="135B3579"/>
     <w:multiLevelType w:val="hybridMultilevel"/>
@@ -16060,65 +16069,65 @@
       </w:pPr>
     </w:lvl>
   </w:abstractNum>
-  <w:num w:numId="1">
+  <w:num w:numId="1" w16cid:durableId="1841119261">
     <w:abstractNumId w:val="5"/>
   </w:num>
-  <w:num w:numId="2">
+  <w:num w:numId="2" w16cid:durableId="437140962">
     <w:abstractNumId w:val="16"/>
   </w:num>
-  <w:num w:numId="3">
+  <w:num w:numId="3" w16cid:durableId="1768502420">
     <w:abstractNumId w:val="14"/>
   </w:num>
-  <w:num w:numId="4">
+  <w:num w:numId="4" w16cid:durableId="124390833">
     <w:abstractNumId w:val="8"/>
   </w:num>
-  <w:num w:numId="5">
+  <w:num w:numId="5" w16cid:durableId="1477255413">
     <w:abstractNumId w:val="12"/>
   </w:num>
-  <w:num w:numId="6">
+  <w:num w:numId="6" w16cid:durableId="1129086828">
     <w:abstractNumId w:val="0"/>
   </w:num>
-  <w:num w:numId="7">
+  <w:num w:numId="7" w16cid:durableId="697122679">
     <w:abstractNumId w:val="2"/>
   </w:num>
-  <w:num w:numId="8">
+  <w:num w:numId="8" w16cid:durableId="454101726">
     <w:abstractNumId w:val="1"/>
   </w:num>
-  <w:num w:numId="9">
+  <w:num w:numId="9" w16cid:durableId="982395036">
     <w:abstractNumId w:val="13"/>
   </w:num>
-  <w:num w:numId="10">
+  <w:num w:numId="10" w16cid:durableId="1315834693">
     <w:abstractNumId w:val="6"/>
   </w:num>
-  <w:num w:numId="11">
+  <w:num w:numId="11" w16cid:durableId="78214662">
     <w:abstractNumId w:val="7"/>
   </w:num>
-  <w:num w:numId="12">
+  <w:num w:numId="12" w16cid:durableId="115756487">
     <w:abstractNumId w:val="10"/>
   </w:num>
-  <w:num w:numId="13">
+  <w:num w:numId="13" w16cid:durableId="639459678">
     <w:abstractNumId w:val="17"/>
   </w:num>
-  <w:num w:numId="14">
+  <w:num w:numId="14" w16cid:durableId="15280901">
     <w:abstractNumId w:val="3"/>
   </w:num>
-  <w:num w:numId="15">
+  <w:num w:numId="15" w16cid:durableId="441919323">
     <w:abstractNumId w:val="11"/>
   </w:num>
-  <w:num w:numId="16">
+  <w:num w:numId="16" w16cid:durableId="1005060768">
     <w:abstractNumId w:val="15"/>
   </w:num>
-  <w:num w:numId="17">
+  <w:num w:numId="17" w16cid:durableId="1934120009">
     <w:abstractNumId w:val="9"/>
   </w:num>
-  <w:num w:numId="18">
+  <w:num w:numId="18" w16cid:durableId="893470228">
     <w:abstractNumId w:val="4"/>
   </w:num>
 </w:numbering>
 </file>
 
 <file path=word/people.xml><?xml version="1.0" encoding="utf-8"?>
-<w15:people xmlns:wpc="http://schemas.microsoft.com/office/word/2010/wordprocessingCanvas" xmlns:cx="http://schemas.microsoft.com/office/drawing/2014/chartex" xmlns:mc="http://schemas.openxmlformats.org/markup-compatibility/2006" xmlns:o="urn:schemas-microsoft-com:office:office" xmlns:r="http://schemas.openxmlformats.org/officeDocument/2006/relationships" xmlns:m="http://schemas.openxmlformats.org/officeDocument/2006/math" xmlns:v="urn:schemas-microsoft-com:vml" xmlns:wp14="http://schemas.microsoft.com/office/word/2010/wordprocessingDrawing" xmlns:wp="http://schemas.openxmlformats.org/drawingml/2006/wordprocessingDrawing" xmlns:w10="urn:schemas-microsoft-com:office:word" xmlns:w="http://schemas.openxmlformats.org/wordprocessingml/2006/main" xmlns:w14="http://schemas.microsoft.com/office/word/2010/wordml" xmlns:w15="http://schemas.microsoft.com/office/word/2012/wordml" xmlns:w16se="http://schemas.microsoft.com/office/word/2015/wordml/symex" xmlns:wpg="http://schemas.microsoft.com/office/word/2010/wordprocessingGroup" xmlns:wpi="http://schemas.microsoft.com/office/word/2010/wordprocessingInk" xmlns:wne="http://schemas.microsoft.com/office/word/2006/wordml" xmlns:wps="http://schemas.microsoft.com/office/word/2010/wordprocessingShape" mc:Ignorable="w14 w15 w16se wp14">
+<w15:people xmlns:wpc="http://schemas.microsoft.com/office/word/2010/wordprocessingCanvas" xmlns:cx="http://schemas.microsoft.com/office/drawing/2014/chartex" xmlns:cx1="http://schemas.microsoft.com/office/drawing/2015/9/8/chartex" xmlns:cx2="http://schemas.microsoft.com/office/drawing/2015/10/21/chartex" xmlns:cx3="http://schemas.microsoft.com/office/drawing/2016/5/9/chartex" xmlns:cx4="http://schemas.microsoft.com/office/drawing/2016/5/10/chartex" xmlns:cx5="http://schemas.microsoft.com/office/drawing/2016/5/11/chartex" xmlns:cx6="http://schemas.microsoft.com/office/drawing/2016/5/12/chartex" xmlns:cx7="http://schemas.microsoft.com/office/drawing/2016/5/13/chartex" xmlns:cx8="http://schemas.microsoft.com/office/drawing/2016/5/14/chartex" xmlns:mc="http://schemas.openxmlformats.org/markup-compatibility/2006" xmlns:aink="http://schemas.microsoft.com/office/drawing/2016/ink" xmlns:am3d="http://schemas.microsoft.com/office/drawing/2017/model3d" xmlns:o="urn:schemas-microsoft-com:office:office" xmlns:oel="http://schemas.microsoft.com/office/2019/extlst" xmlns:r="http://schemas.openxmlformats.org/officeDocument/2006/relationships" xmlns:m="http://schemas.openxmlformats.org/officeDocument/2006/math" xmlns:v="urn:schemas-microsoft-com:vml" xmlns:wp14="http://schemas.microsoft.com/office/word/2010/wordprocessingDrawing" xmlns:wp="http://schemas.openxmlformats.org/drawingml/2006/wordprocessingDrawing" xmlns:w10="urn:schemas-microsoft-com:office:word" xmlns:w="http://schemas.openxmlformats.org/wordprocessingml/2006/main" xmlns:w14="http://schemas.microsoft.com/office/word/2010/wordml" xmlns:w15="http://schemas.microsoft.com/office/word/2012/wordml" xmlns:w16cex="http://schemas.microsoft.com/office/word/2018/wordml/cex" xmlns:w16cid="http://schemas.microsoft.com/office/word/2016/wordml/cid" xmlns:w16="http://schemas.microsoft.com/office/word/2018/wordml" xmlns:w16sdtdh="http://schemas.microsoft.com/office/word/2020/wordml/sdtdatahash" xmlns:w16se="http://schemas.microsoft.com/office/word/2015/wordml/symex" xmlns:wpg="http://schemas.microsoft.com/office/word/2010/wordprocessingGroup" xmlns:wpi="http://schemas.microsoft.com/office/word/2010/wordprocessingInk" xmlns:wne="http://schemas.microsoft.com/office/word/2006/wordml" xmlns:wps="http://schemas.microsoft.com/office/word/2010/wordprocessingShape" mc:Ignorable="w14 w15 w16se w16cid w16 w16cex w16sdtdh wp14">
   <w15:person w15:author="חשבון Microsoft">
     <w15:presenceInfo w15:providerId="Windows Live" w15:userId="6a0dc9fcbbd5a3d4"/>
   </w15:person>
@@ -16126,7 +16135,7 @@
 </file>
 
 <file path=word/styles.xml><?xml version="1.0" encoding="utf-8"?>
-<w:styles xmlns:mc="http://schemas.openxmlformats.org/markup-compatibility/2006" xmlns:r="http://schemas.openxmlformats.org/officeDocument/2006/relationships" xmlns:w="http://schemas.openxmlformats.org/wordprocessingml/2006/main" xmlns:w14="http://schemas.microsoft.com/office/word/2010/wordml" xmlns:w15="http://schemas.microsoft.com/office/word/2012/wordml" xmlns:w16se="http://schemas.microsoft.com/office/word/2015/wordml/symex" mc:Ignorable="w14 w15 w16se">
+<w:styles xmlns:mc="http://schemas.openxmlformats.org/markup-compatibility/2006" xmlns:r="http://schemas.openxmlformats.org/officeDocument/2006/relationships" xmlns:w="http://schemas.openxmlformats.org/wordprocessingml/2006/main" xmlns:w14="http://schemas.microsoft.com/office/word/2010/wordml" xmlns:w15="http://schemas.microsoft.com/office/word/2012/wordml" xmlns:w16cex="http://schemas.microsoft.com/office/word/2018/wordml/cex" xmlns:w16cid="http://schemas.microsoft.com/office/word/2016/wordml/cid" xmlns:w16="http://schemas.microsoft.com/office/word/2018/wordml" xmlns:w16sdtdh="http://schemas.microsoft.com/office/word/2020/wordml/sdtdatahash" xmlns:w16se="http://schemas.microsoft.com/office/word/2015/wordml/symex" mc:Ignorable="w14 w15 w16se w16cid w16 w16cex w16sdtdh">
   <w:docDefaults>
     <w:rPrDefault>
       <w:rPr>
@@ -16142,7 +16151,7 @@
       </w:pPr>
     </w:pPrDefault>
   </w:docDefaults>
-  <w:latentStyles w:defLockedState="0" w:defUIPriority="99" w:defSemiHidden="0" w:defUnhideWhenUsed="0" w:defQFormat="0" w:count="371">
+  <w:latentStyles w:defLockedState="0" w:defUIPriority="99" w:defSemiHidden="0" w:defUnhideWhenUsed="0" w:defQFormat="0" w:count="376">
     <w:lsdException w:name="Normal" w:uiPriority="0" w:qFormat="1"/>
     <w:lsdException w:name="heading 1" w:uiPriority="9" w:qFormat="1"/>
     <w:lsdException w:name="heading 2" w:semiHidden="1" w:uiPriority="9" w:unhideWhenUsed="1" w:qFormat="1"/>
@@ -16514,8 +16523,13 @@
     <w:lsdException w:name="List Table 5 Dark Accent 6" w:uiPriority="50"/>
     <w:lsdException w:name="List Table 6 Colorful Accent 6" w:uiPriority="51"/>
     <w:lsdException w:name="List Table 7 Colorful Accent 6" w:uiPriority="52"/>
+    <w:lsdException w:name="Mention" w:semiHidden="1" w:unhideWhenUsed="1"/>
+    <w:lsdException w:name="Smart Hyperlink" w:semiHidden="1" w:unhideWhenUsed="1"/>
+    <w:lsdException w:name="Hashtag" w:semiHidden="1" w:unhideWhenUsed="1"/>
+    <w:lsdException w:name="Unresolved Mention" w:semiHidden="1" w:unhideWhenUsed="1"/>
+    <w:lsdException w:name="Smart Link" w:semiHidden="1" w:unhideWhenUsed="1"/>
   </w:latentStyles>
-  <w:style w:type="paragraph" w:default="1" w:styleId="a">
+  <w:style w:type="paragraph" w:default="1" w:styleId="Normal">
     <w:name w:val="Normal"/>
     <w:qFormat/>
     <w:rsid w:val="0014729A"/>
@@ -16523,13 +16537,13 @@
       <w:bidi/>
     </w:pPr>
   </w:style>
-  <w:style w:type="character" w:default="1" w:styleId="a0">
+  <w:style w:type="character" w:default="1" w:styleId="DefaultParagraphFont">
     <w:name w:val="Default Paragraph Font"/>
     <w:uiPriority w:val="1"/>
     <w:semiHidden/>
     <w:unhideWhenUsed/>
   </w:style>
-  <w:style w:type="table" w:default="1" w:styleId="a1">
+  <w:style w:type="table" w:default="1" w:styleId="TableNormal">
     <w:name w:val="Normal Table"/>
     <w:uiPriority w:val="99"/>
     <w:semiHidden/>
@@ -16544,15 +16558,15 @@
       </w:tblCellMar>
     </w:tblPr>
   </w:style>
-  <w:style w:type="numbering" w:default="1" w:styleId="a2">
+  <w:style w:type="numbering" w:default="1" w:styleId="NoList">
     <w:name w:val="No List"/>
     <w:uiPriority w:val="99"/>
     <w:semiHidden/>
     <w:unhideWhenUsed/>
   </w:style>
-  <w:style w:type="table" w:styleId="a3">
+  <w:style w:type="table" w:styleId="TableGrid">
     <w:name w:val="Table Grid"/>
-    <w:basedOn w:val="a1"/>
+    <w:basedOn w:val="TableNormal"/>
     <w:uiPriority w:val="39"/>
     <w:rsid w:val="0014729A"/>
     <w:pPr>
@@ -16569,9 +16583,9 @@
       </w:tblBorders>
     </w:tblPr>
   </w:style>
-  <w:style w:type="character" w:styleId="a4">
+  <w:style w:type="character" w:styleId="CommentReference">
     <w:name w:val="annotation reference"/>
-    <w:basedOn w:val="a0"/>
+    <w:basedOn w:val="DefaultParagraphFont"/>
     <w:uiPriority w:val="99"/>
     <w:semiHidden/>
     <w:unhideWhenUsed/>
@@ -16581,10 +16595,10 @@
       <w:szCs w:val="16"/>
     </w:rPr>
   </w:style>
-  <w:style w:type="paragraph" w:styleId="a5">
+  <w:style w:type="paragraph" w:styleId="CommentText">
     <w:name w:val="annotation text"/>
-    <w:basedOn w:val="a"/>
-    <w:link w:val="a6"/>
+    <w:basedOn w:val="Normal"/>
+    <w:link w:val="CommentTextChar"/>
     <w:uiPriority w:val="99"/>
     <w:unhideWhenUsed/>
     <w:rsid w:val="0014729A"/>
@@ -16596,10 +16610,10 @@
       <w:szCs w:val="20"/>
     </w:rPr>
   </w:style>
-  <w:style w:type="character" w:customStyle="1" w:styleId="a6">
-    <w:name w:val="טקסט הערה תו"/>
-    <w:basedOn w:val="a0"/>
-    <w:link w:val="a5"/>
+  <w:style w:type="character" w:customStyle="1" w:styleId="CommentTextChar">
+    <w:name w:val="Comment Text Char"/>
+    <w:basedOn w:val="DefaultParagraphFont"/>
+    <w:link w:val="CommentText"/>
     <w:uiPriority w:val="99"/>
     <w:rsid w:val="0014729A"/>
     <w:rPr>
@@ -16607,11 +16621,11 @@
       <w:szCs w:val="20"/>
     </w:rPr>
   </w:style>
-  <w:style w:type="paragraph" w:styleId="a7">
+  <w:style w:type="paragraph" w:styleId="CommentSubject">
     <w:name w:val="annotation subject"/>
-    <w:basedOn w:val="a5"/>
-    <w:next w:val="a5"/>
-    <w:link w:val="a8"/>
+    <w:basedOn w:val="CommentText"/>
+    <w:next w:val="CommentText"/>
+    <w:link w:val="CommentSubjectChar"/>
     <w:uiPriority w:val="99"/>
     <w:semiHidden/>
     <w:unhideWhenUsed/>
@@ -16621,10 +16635,10 @@
       <w:bCs/>
     </w:rPr>
   </w:style>
-  <w:style w:type="character" w:customStyle="1" w:styleId="a8">
-    <w:name w:val="נושא הערה תו"/>
-    <w:basedOn w:val="a6"/>
-    <w:link w:val="a7"/>
+  <w:style w:type="character" w:customStyle="1" w:styleId="CommentSubjectChar">
+    <w:name w:val="Comment Subject Char"/>
+    <w:basedOn w:val="CommentTextChar"/>
+    <w:link w:val="CommentSubject"/>
     <w:uiPriority w:val="99"/>
     <w:semiHidden/>
     <w:rsid w:val="0014729A"/>
@@ -16635,10 +16649,10 @@
       <w:szCs w:val="20"/>
     </w:rPr>
   </w:style>
-  <w:style w:type="paragraph" w:styleId="a9">
+  <w:style w:type="paragraph" w:styleId="BalloonText">
     <w:name w:val="Balloon Text"/>
-    <w:basedOn w:val="a"/>
-    <w:link w:val="aa"/>
+    <w:basedOn w:val="Normal"/>
+    <w:link w:val="BalloonTextChar"/>
     <w:uiPriority w:val="99"/>
     <w:semiHidden/>
     <w:unhideWhenUsed/>
@@ -16652,10 +16666,10 @@
       <w:szCs w:val="18"/>
     </w:rPr>
   </w:style>
-  <w:style w:type="character" w:customStyle="1" w:styleId="aa">
-    <w:name w:val="טקסט בלונים תו"/>
-    <w:basedOn w:val="a0"/>
-    <w:link w:val="a9"/>
+  <w:style w:type="character" w:customStyle="1" w:styleId="BalloonTextChar">
+    <w:name w:val="Balloon Text Char"/>
+    <w:basedOn w:val="DefaultParagraphFont"/>
+    <w:link w:val="BalloonText"/>
     <w:uiPriority w:val="99"/>
     <w:semiHidden/>
     <w:rsid w:val="0014729A"/>
@@ -16665,9 +16679,9 @@
       <w:szCs w:val="18"/>
     </w:rPr>
   </w:style>
-  <w:style w:type="paragraph" w:styleId="ab">
+  <w:style w:type="paragraph" w:styleId="ListParagraph">
     <w:name w:val="List Paragraph"/>
-    <w:basedOn w:val="a"/>
+    <w:basedOn w:val="Normal"/>
     <w:uiPriority w:val="34"/>
     <w:qFormat/>
     <w:rsid w:val="00383BF9"/>

</xml_diff>